<commit_message>
Divided description to scope and problem stattements
</commit_message>
<xml_diff>
--- a/CSE3063F22P1_RAD_GRP1 _iteration2.docx
+++ b/CSE3063F22P1_RAD_GRP1 _iteration2.docx
@@ -709,7 +709,6 @@
                 <w:szCs w:val="28"/>
               </w:rPr>
             </w:pPr>
-            <w:proofErr w:type="spellStart"/>
             <w:r>
               <w:rPr>
                 <w:rFonts w:ascii="Times New Roman" w:hAnsi="Times New Roman" w:cs="Times New Roman"/>
@@ -718,7 +717,6 @@
               </w:rPr>
               <w:t>Samet</w:t>
             </w:r>
-            <w:proofErr w:type="spellEnd"/>
           </w:p>
         </w:tc>
         <w:tc>
@@ -1084,25 +1082,7 @@
           <w:szCs w:val="32"/>
           <w:highlight w:val="yellow"/>
         </w:rPr>
-        <w:t>A</w:t>
-      </w:r>
-      <w:r>
-        <w:rPr>
-          <w:rFonts w:ascii="Times New Roman" w:hAnsi="Times New Roman" w:cs="Times New Roman"/>
-          <w:sz w:val="32"/>
-          <w:szCs w:val="32"/>
-          <w:highlight w:val="yellow"/>
-        </w:rPr>
-        <w:t>dded parts</w:t>
-      </w:r>
-      <w:r>
-        <w:rPr>
-          <w:rFonts w:ascii="Times New Roman" w:hAnsi="Times New Roman" w:cs="Times New Roman"/>
-          <w:sz w:val="32"/>
-          <w:szCs w:val="32"/>
-          <w:highlight w:val="yellow"/>
-        </w:rPr>
-        <w:t xml:space="preserve">   </w:t>
+        <w:t xml:space="preserve">Added parts   </w:t>
       </w:r>
     </w:p>
     <w:p>
@@ -1187,16 +1167,39 @@
     <w:p>
       <w:pPr>
         <w:pStyle w:val="code-line"/>
-        <w:spacing w:after="168"/>
-        <w:rPr>
-          <w:sz w:val="22"/>
-          <w:szCs w:val="22"/>
-        </w:rPr>
-      </w:pPr>
-      <w:r>
+        <w:numPr>
+          <w:ilvl w:val="0"/>
+          <w:numId w:val="33"/>
+        </w:numPr>
+        <w:spacing w:before="0" w:beforeAutospacing="0" w:after="168" w:afterAutospacing="0"/>
         <w:rPr>
           <w:b/>
           <w:bCs/>
+          <w:highlight w:val="yellow"/>
+        </w:rPr>
+      </w:pPr>
+      <w:r>
+        <w:rPr>
+          <w:b/>
+          <w:bCs/>
+          <w:highlight w:val="yellow"/>
+        </w:rPr>
+        <w:t>Problem Statement</w:t>
+      </w:r>
+    </w:p>
+    <w:p>
+      <w:pPr>
+        <w:pStyle w:val="code-line"/>
+        <w:spacing w:after="168"/>
+        <w:rPr>
+          <w:sz w:val="22"/>
+          <w:szCs w:val="22"/>
+        </w:rPr>
+      </w:pPr>
+      <w:r>
+        <w:rPr>
+          <w:b/>
+          <w:bCs/>
           <w:sz w:val="22"/>
           <w:szCs w:val="22"/>
         </w:rPr>
@@ -1213,6 +1216,33 @@
     <w:p>
       <w:pPr>
         <w:pStyle w:val="code-line"/>
+        <w:numPr>
+          <w:ilvl w:val="0"/>
+          <w:numId w:val="33"/>
+        </w:numPr>
+        <w:spacing w:after="168"/>
+        <w:rPr>
+          <w:b/>
+          <w:bCs/>
+          <w:sz w:val="22"/>
+          <w:szCs w:val="22"/>
+          <w:highlight w:val="yellow"/>
+        </w:rPr>
+      </w:pPr>
+      <w:r>
+        <w:rPr>
+          <w:b/>
+          <w:bCs/>
+          <w:sz w:val="22"/>
+          <w:szCs w:val="22"/>
+          <w:highlight w:val="yellow"/>
+        </w:rPr>
+        <w:t>Scope</w:t>
+      </w:r>
+    </w:p>
+    <w:p>
+      <w:pPr>
+        <w:pStyle w:val="code-line"/>
         <w:spacing w:before="0" w:beforeAutospacing="0" w:after="168" w:afterAutospacing="0"/>
         <w:rPr>
           <w:sz w:val="22"/>
@@ -1224,7 +1254,21 @@
           <w:sz w:val="22"/>
           <w:szCs w:val="22"/>
         </w:rPr>
-        <w:t xml:space="preserve">  We created this software that simulates course registration </w:t>
+        <w:t xml:space="preserve">  We </w:t>
+      </w:r>
+      <w:r>
+        <w:rPr>
+          <w:sz w:val="22"/>
+          <w:szCs w:val="22"/>
+        </w:rPr>
+        <w:t>will create</w:t>
+      </w:r>
+      <w:r>
+        <w:rPr>
+          <w:sz w:val="22"/>
+          <w:szCs w:val="22"/>
+        </w:rPr>
+        <w:t xml:space="preserve"> this software that simulates course registration </w:t>
       </w:r>
       <w:proofErr w:type="gramStart"/>
       <w:r>
@@ -1577,7 +1621,6 @@
           <w:sz w:val="22"/>
           <w:szCs w:val="22"/>
         </w:rPr>
-        <w:lastRenderedPageBreak/>
         <w:t xml:space="preserve">Student requirements </w:t>
       </w:r>
     </w:p>
@@ -2062,7 +2105,6 @@
           <w:b/>
           <w:bCs/>
         </w:rPr>
-        <w:lastRenderedPageBreak/>
         <w:t>Use Cases</w:t>
       </w:r>
     </w:p>
@@ -2529,7 +2571,6 @@
           <w:b/>
           <w:bCs/>
         </w:rPr>
-        <w:lastRenderedPageBreak/>
         <w:t>Use Case Name:</w:t>
       </w:r>
       <w:r>
@@ -3101,6 +3142,7 @@
         <w:rPr>
           <w:noProof/>
         </w:rPr>
+        <w:lastRenderedPageBreak/>
         <w:drawing>
           <wp:inline distT="0" distB="0" distL="0" distR="0" wp14:anchorId="5C46D24A" wp14:editId="042E7827">
             <wp:extent cx="5394960" cy="3596640"/>
@@ -3402,6 +3444,7 @@
           <w:szCs w:val="28"/>
           <w:highlight w:val="lightGray"/>
         </w:rPr>
+        <w:lastRenderedPageBreak/>
         <w:drawing>
           <wp:inline distT="0" distB="0" distL="0" distR="0" wp14:anchorId="4F1B8935" wp14:editId="6B1E79D0">
             <wp:extent cx="6127838" cy="2849880"/>
@@ -3563,6 +3606,7 @@
         <w:rPr>
           <w:noProof/>
         </w:rPr>
+        <w:lastRenderedPageBreak/>
         <w:drawing>
           <wp:inline distT="0" distB="0" distL="0" distR="0" wp14:anchorId="6EE8199E" wp14:editId="4495E9C0">
             <wp:extent cx="5943600" cy="6482715"/>
@@ -3725,6 +3769,7 @@
           <w:b/>
           <w:bCs/>
         </w:rPr>
+        <w:lastRenderedPageBreak/>
         <w:t>Glossary</w:t>
       </w:r>
     </w:p>
@@ -4282,7 +4327,7 @@
 <w:numbering xmlns:wpc="http://schemas.microsoft.com/office/word/2010/wordprocessingCanvas" xmlns:cx="http://schemas.microsoft.com/office/drawing/2014/chartex" xmlns:cx1="http://schemas.microsoft.com/office/drawing/2015/9/8/chartex" xmlns:cx2="http://schemas.microsoft.com/office/drawing/2015/10/21/chartex" xmlns:cx3="http://schemas.microsoft.com/office/drawing/2016/5/9/chartex" xmlns:cx4="http://schemas.microsoft.com/office/drawing/2016/5/10/chartex" xmlns:cx5="http://schemas.microsoft.com/office/drawing/2016/5/11/chartex" xmlns:cx6="http://schemas.microsoft.com/office/drawing/2016/5/12/chartex" xmlns:cx7="http://schemas.microsoft.com/office/drawing/2016/5/13/chartex" xmlns:cx8="http://schemas.microsoft.com/office/drawing/2016/5/14/chartex" xmlns:mc="http://schemas.openxmlformats.org/markup-compatibility/2006" xmlns:aink="http://schemas.microsoft.com/office/drawing/2016/ink" xmlns:am3d="http://schemas.microsoft.com/office/drawing/2017/model3d" xmlns:o="urn:schemas-microsoft-com:office:office" xmlns:oel="http://schemas.microsoft.com/office/2019/extlst" xmlns:r="http://schemas.openxmlformats.org/officeDocument/2006/relationships" xmlns:m="http://schemas.openxmlformats.org/officeDocument/2006/math" xmlns:v="urn:schemas-microsoft-com:vml" xmlns:wp14="http://schemas.microsoft.com/office/word/2010/wordprocessingDrawing" xmlns:wp="http://schemas.openxmlformats.org/drawingml/2006/wordprocessingDrawing" xmlns:w10="urn:schemas-microsoft-com:office:word" xmlns:w="http://schemas.openxmlformats.org/wordprocessingml/2006/main" xmlns:w14="http://schemas.microsoft.com/office/word/2010/wordml" xmlns:w15="http://schemas.microsoft.com/office/word/2012/wordml" xmlns:w16cex="http://schemas.microsoft.com/office/word/2018/wordml/cex" xmlns:w16cid="http://schemas.microsoft.com/office/word/2016/wordml/cid" xmlns:w16="http://schemas.microsoft.com/office/word/2018/wordml" xmlns:w16sdtdh="http://schemas.microsoft.com/office/word/2020/wordml/sdtdatahash" xmlns:w16se="http://schemas.microsoft.com/office/word/2015/wordml/symex" xmlns:wpg="http://schemas.microsoft.com/office/word/2010/wordprocessingGroup" xmlns:wpi="http://schemas.microsoft.com/office/word/2010/wordprocessingInk" xmlns:wne="http://schemas.microsoft.com/office/word/2006/wordml" xmlns:wps="http://schemas.microsoft.com/office/word/2010/wordprocessingShape" mc:Ignorable="w14 w15 w16se w16cid w16 w16cex w16sdtdh wp14">
   <w:numPicBullet w:numPicBulletId="0">
     <w:pict>
-      <v:rect id="_x0000_i1157" style="width:0;height:1.5pt" o:hralign="center" o:bullet="t" o:hrstd="t" o:hrnoshade="t" o:hr="t" fillcolor="#d4d4d4" stroked="f"/>
+      <v:rect id="_x0000_i1098" style="width:0;height:1.5pt" o:hralign="center" o:bullet="t" o:hrstd="t" o:hrnoshade="t" o:hr="t" fillcolor="#d4d4d4" stroked="f"/>
     </w:pict>
   </w:numPicBullet>
   <w:abstractNum w:abstractNumId="0" w15:restartNumberingAfterBreak="0">
@@ -4375,6 +4420,92 @@
     </w:lvl>
   </w:abstractNum>
   <w:abstractNum w:abstractNumId="1" w15:restartNumberingAfterBreak="0">
+    <w:nsid w:val="05F37C1D"/>
+    <w:multiLevelType w:val="hybridMultilevel"/>
+    <w:tmpl w:val="364E9582"/>
+    <w:lvl w:ilvl="0" w:tplc="041F0017">
+      <w:start w:val="1"/>
+      <w:numFmt w:val="lowerLetter"/>
+      <w:lvlText w:val="%1)"/>
+      <w:lvlJc w:val="left"/>
+      <w:pPr>
+        <w:ind w:left="720" w:hanging="360"/>
+      </w:pPr>
+    </w:lvl>
+    <w:lvl w:ilvl="1" w:tplc="041F0019" w:tentative="1">
+      <w:start w:val="1"/>
+      <w:numFmt w:val="lowerLetter"/>
+      <w:lvlText w:val="%2."/>
+      <w:lvlJc w:val="left"/>
+      <w:pPr>
+        <w:ind w:left="1440" w:hanging="360"/>
+      </w:pPr>
+    </w:lvl>
+    <w:lvl w:ilvl="2" w:tplc="041F001B" w:tentative="1">
+      <w:start w:val="1"/>
+      <w:numFmt w:val="lowerRoman"/>
+      <w:lvlText w:val="%3."/>
+      <w:lvlJc w:val="right"/>
+      <w:pPr>
+        <w:ind w:left="2160" w:hanging="180"/>
+      </w:pPr>
+    </w:lvl>
+    <w:lvl w:ilvl="3" w:tplc="041F000F" w:tentative="1">
+      <w:start w:val="1"/>
+      <w:numFmt w:val="decimal"/>
+      <w:lvlText w:val="%4."/>
+      <w:lvlJc w:val="left"/>
+      <w:pPr>
+        <w:ind w:left="2880" w:hanging="360"/>
+      </w:pPr>
+    </w:lvl>
+    <w:lvl w:ilvl="4" w:tplc="041F0019" w:tentative="1">
+      <w:start w:val="1"/>
+      <w:numFmt w:val="lowerLetter"/>
+      <w:lvlText w:val="%5."/>
+      <w:lvlJc w:val="left"/>
+      <w:pPr>
+        <w:ind w:left="3600" w:hanging="360"/>
+      </w:pPr>
+    </w:lvl>
+    <w:lvl w:ilvl="5" w:tplc="041F001B" w:tentative="1">
+      <w:start w:val="1"/>
+      <w:numFmt w:val="lowerRoman"/>
+      <w:lvlText w:val="%6."/>
+      <w:lvlJc w:val="right"/>
+      <w:pPr>
+        <w:ind w:left="4320" w:hanging="180"/>
+      </w:pPr>
+    </w:lvl>
+    <w:lvl w:ilvl="6" w:tplc="041F000F" w:tentative="1">
+      <w:start w:val="1"/>
+      <w:numFmt w:val="decimal"/>
+      <w:lvlText w:val="%7."/>
+      <w:lvlJc w:val="left"/>
+      <w:pPr>
+        <w:ind w:left="5040" w:hanging="360"/>
+      </w:pPr>
+    </w:lvl>
+    <w:lvl w:ilvl="7" w:tplc="041F0019" w:tentative="1">
+      <w:start w:val="1"/>
+      <w:numFmt w:val="lowerLetter"/>
+      <w:lvlText w:val="%8."/>
+      <w:lvlJc w:val="left"/>
+      <w:pPr>
+        <w:ind w:left="5760" w:hanging="360"/>
+      </w:pPr>
+    </w:lvl>
+    <w:lvl w:ilvl="8" w:tplc="041F001B" w:tentative="1">
+      <w:start w:val="1"/>
+      <w:numFmt w:val="lowerRoman"/>
+      <w:lvlText w:val="%9."/>
+      <w:lvlJc w:val="right"/>
+      <w:pPr>
+        <w:ind w:left="6480" w:hanging="180"/>
+      </w:pPr>
+    </w:lvl>
+  </w:abstractNum>
+  <w:abstractNum w:abstractNumId="2" w15:restartNumberingAfterBreak="0">
     <w:nsid w:val="08BB0BBD"/>
     <w:multiLevelType w:val="hybridMultilevel"/>
     <w:tmpl w:val="07E8CEC2"/>
@@ -4463,7 +4594,7 @@
       </w:pPr>
     </w:lvl>
   </w:abstractNum>
-  <w:abstractNum w:abstractNumId="2" w15:restartNumberingAfterBreak="0">
+  <w:abstractNum w:abstractNumId="3" w15:restartNumberingAfterBreak="0">
     <w:nsid w:val="08DC15ED"/>
     <w:multiLevelType w:val="hybridMultilevel"/>
     <w:tmpl w:val="F60A9336"/>
@@ -4552,7 +4683,7 @@
       </w:pPr>
     </w:lvl>
   </w:abstractNum>
-  <w:abstractNum w:abstractNumId="3" w15:restartNumberingAfterBreak="0">
+  <w:abstractNum w:abstractNumId="4" w15:restartNumberingAfterBreak="0">
     <w:nsid w:val="0BFA1D18"/>
     <w:multiLevelType w:val="hybridMultilevel"/>
     <w:tmpl w:val="54A49C12"/>
@@ -4641,7 +4772,7 @@
       </w:pPr>
     </w:lvl>
   </w:abstractNum>
-  <w:abstractNum w:abstractNumId="4" w15:restartNumberingAfterBreak="0">
+  <w:abstractNum w:abstractNumId="5" w15:restartNumberingAfterBreak="0">
     <w:nsid w:val="0E2271B6"/>
     <w:multiLevelType w:val="hybridMultilevel"/>
     <w:tmpl w:val="DAD01952"/>
@@ -4730,7 +4861,7 @@
       </w:pPr>
     </w:lvl>
   </w:abstractNum>
-  <w:abstractNum w:abstractNumId="5" w15:restartNumberingAfterBreak="0">
+  <w:abstractNum w:abstractNumId="6" w15:restartNumberingAfterBreak="0">
     <w:nsid w:val="17805185"/>
     <w:multiLevelType w:val="hybridMultilevel"/>
     <w:tmpl w:val="0C4AF124"/>
@@ -4819,7 +4950,93 @@
       </w:pPr>
     </w:lvl>
   </w:abstractNum>
-  <w:abstractNum w:abstractNumId="6" w15:restartNumberingAfterBreak="0">
+  <w:abstractNum w:abstractNumId="7" w15:restartNumberingAfterBreak="0">
+    <w:nsid w:val="17FC59E7"/>
+    <w:multiLevelType w:val="hybridMultilevel"/>
+    <w:tmpl w:val="9C32D30C"/>
+    <w:lvl w:ilvl="0" w:tplc="041F0019">
+      <w:start w:val="1"/>
+      <w:numFmt w:val="lowerLetter"/>
+      <w:lvlText w:val="%1."/>
+      <w:lvlJc w:val="left"/>
+      <w:pPr>
+        <w:ind w:left="1440" w:hanging="360"/>
+      </w:pPr>
+    </w:lvl>
+    <w:lvl w:ilvl="1" w:tplc="041F0019" w:tentative="1">
+      <w:start w:val="1"/>
+      <w:numFmt w:val="lowerLetter"/>
+      <w:lvlText w:val="%2."/>
+      <w:lvlJc w:val="left"/>
+      <w:pPr>
+        <w:ind w:left="2160" w:hanging="360"/>
+      </w:pPr>
+    </w:lvl>
+    <w:lvl w:ilvl="2" w:tplc="041F001B" w:tentative="1">
+      <w:start w:val="1"/>
+      <w:numFmt w:val="lowerRoman"/>
+      <w:lvlText w:val="%3."/>
+      <w:lvlJc w:val="right"/>
+      <w:pPr>
+        <w:ind w:left="2880" w:hanging="180"/>
+      </w:pPr>
+    </w:lvl>
+    <w:lvl w:ilvl="3" w:tplc="041F000F" w:tentative="1">
+      <w:start w:val="1"/>
+      <w:numFmt w:val="decimal"/>
+      <w:lvlText w:val="%4."/>
+      <w:lvlJc w:val="left"/>
+      <w:pPr>
+        <w:ind w:left="3600" w:hanging="360"/>
+      </w:pPr>
+    </w:lvl>
+    <w:lvl w:ilvl="4" w:tplc="041F0019" w:tentative="1">
+      <w:start w:val="1"/>
+      <w:numFmt w:val="lowerLetter"/>
+      <w:lvlText w:val="%5."/>
+      <w:lvlJc w:val="left"/>
+      <w:pPr>
+        <w:ind w:left="4320" w:hanging="360"/>
+      </w:pPr>
+    </w:lvl>
+    <w:lvl w:ilvl="5" w:tplc="041F001B" w:tentative="1">
+      <w:start w:val="1"/>
+      <w:numFmt w:val="lowerRoman"/>
+      <w:lvlText w:val="%6."/>
+      <w:lvlJc w:val="right"/>
+      <w:pPr>
+        <w:ind w:left="5040" w:hanging="180"/>
+      </w:pPr>
+    </w:lvl>
+    <w:lvl w:ilvl="6" w:tplc="041F000F" w:tentative="1">
+      <w:start w:val="1"/>
+      <w:numFmt w:val="decimal"/>
+      <w:lvlText w:val="%7."/>
+      <w:lvlJc w:val="left"/>
+      <w:pPr>
+        <w:ind w:left="5760" w:hanging="360"/>
+      </w:pPr>
+    </w:lvl>
+    <w:lvl w:ilvl="7" w:tplc="041F0019" w:tentative="1">
+      <w:start w:val="1"/>
+      <w:numFmt w:val="lowerLetter"/>
+      <w:lvlText w:val="%8."/>
+      <w:lvlJc w:val="left"/>
+      <w:pPr>
+        <w:ind w:left="6480" w:hanging="360"/>
+      </w:pPr>
+    </w:lvl>
+    <w:lvl w:ilvl="8" w:tplc="041F001B" w:tentative="1">
+      <w:start w:val="1"/>
+      <w:numFmt w:val="lowerRoman"/>
+      <w:lvlText w:val="%9."/>
+      <w:lvlJc w:val="right"/>
+      <w:pPr>
+        <w:ind w:left="7200" w:hanging="180"/>
+      </w:pPr>
+    </w:lvl>
+  </w:abstractNum>
+  <w:abstractNum w:abstractNumId="8" w15:restartNumberingAfterBreak="0">
     <w:nsid w:val="26B52F49"/>
     <w:multiLevelType w:val="hybridMultilevel"/>
     <w:tmpl w:val="ECE8463E"/>
@@ -4908,7 +5125,7 @@
       </w:pPr>
     </w:lvl>
   </w:abstractNum>
-  <w:abstractNum w:abstractNumId="7" w15:restartNumberingAfterBreak="0">
+  <w:abstractNum w:abstractNumId="9" w15:restartNumberingAfterBreak="0">
     <w:nsid w:val="28737AEF"/>
     <w:multiLevelType w:val="hybridMultilevel"/>
     <w:tmpl w:val="F7A4D46C"/>
@@ -5021,7 +5238,7 @@
       </w:rPr>
     </w:lvl>
   </w:abstractNum>
-  <w:abstractNum w:abstractNumId="8" w15:restartNumberingAfterBreak="0">
+  <w:abstractNum w:abstractNumId="10" w15:restartNumberingAfterBreak="0">
     <w:nsid w:val="2B063C55"/>
     <w:multiLevelType w:val="hybridMultilevel"/>
     <w:tmpl w:val="F4528C3A"/>
@@ -5134,7 +5351,7 @@
       </w:rPr>
     </w:lvl>
   </w:abstractNum>
-  <w:abstractNum w:abstractNumId="9" w15:restartNumberingAfterBreak="0">
+  <w:abstractNum w:abstractNumId="11" w15:restartNumberingAfterBreak="0">
     <w:nsid w:val="2B3A7CAC"/>
     <w:multiLevelType w:val="hybridMultilevel"/>
     <w:tmpl w:val="21702158"/>
@@ -5223,7 +5440,7 @@
       </w:pPr>
     </w:lvl>
   </w:abstractNum>
-  <w:abstractNum w:abstractNumId="10" w15:restartNumberingAfterBreak="0">
+  <w:abstractNum w:abstractNumId="12" w15:restartNumberingAfterBreak="0">
     <w:nsid w:val="2C200E25"/>
     <w:multiLevelType w:val="hybridMultilevel"/>
     <w:tmpl w:val="84C851EE"/>
@@ -5312,7 +5529,7 @@
       </w:pPr>
     </w:lvl>
   </w:abstractNum>
-  <w:abstractNum w:abstractNumId="11" w15:restartNumberingAfterBreak="0">
+  <w:abstractNum w:abstractNumId="13" w15:restartNumberingAfterBreak="0">
     <w:nsid w:val="2D247C10"/>
     <w:multiLevelType w:val="hybridMultilevel"/>
     <w:tmpl w:val="8018A3E2"/>
@@ -5398,7 +5615,7 @@
       </w:pPr>
     </w:lvl>
   </w:abstractNum>
-  <w:abstractNum w:abstractNumId="12" w15:restartNumberingAfterBreak="0">
+  <w:abstractNum w:abstractNumId="14" w15:restartNumberingAfterBreak="0">
     <w:nsid w:val="2DC0660E"/>
     <w:multiLevelType w:val="hybridMultilevel"/>
     <w:tmpl w:val="DF5C46A2"/>
@@ -5511,7 +5728,7 @@
       </w:rPr>
     </w:lvl>
   </w:abstractNum>
-  <w:abstractNum w:abstractNumId="13" w15:restartNumberingAfterBreak="0">
+  <w:abstractNum w:abstractNumId="15" w15:restartNumberingAfterBreak="0">
     <w:nsid w:val="37FC073A"/>
     <w:multiLevelType w:val="hybridMultilevel"/>
     <w:tmpl w:val="92E4978C"/>
@@ -5600,7 +5817,7 @@
       </w:pPr>
     </w:lvl>
   </w:abstractNum>
-  <w:abstractNum w:abstractNumId="14" w15:restartNumberingAfterBreak="0">
+  <w:abstractNum w:abstractNumId="16" w15:restartNumberingAfterBreak="0">
     <w:nsid w:val="3E8D796B"/>
     <w:multiLevelType w:val="hybridMultilevel"/>
     <w:tmpl w:val="3D067DCC"/>
@@ -5689,7 +5906,7 @@
       </w:pPr>
     </w:lvl>
   </w:abstractNum>
-  <w:abstractNum w:abstractNumId="15" w15:restartNumberingAfterBreak="0">
+  <w:abstractNum w:abstractNumId="17" w15:restartNumberingAfterBreak="0">
     <w:nsid w:val="41BE514A"/>
     <w:multiLevelType w:val="hybridMultilevel"/>
     <w:tmpl w:val="8008331E"/>
@@ -5802,7 +6019,93 @@
       </w:rPr>
     </w:lvl>
   </w:abstractNum>
-  <w:abstractNum w:abstractNumId="16" w15:restartNumberingAfterBreak="0">
+  <w:abstractNum w:abstractNumId="18" w15:restartNumberingAfterBreak="0">
+    <w:nsid w:val="42EB6D47"/>
+    <w:multiLevelType w:val="hybridMultilevel"/>
+    <w:tmpl w:val="2B1659E2"/>
+    <w:lvl w:ilvl="0" w:tplc="041F0017">
+      <w:start w:val="1"/>
+      <w:numFmt w:val="lowerLetter"/>
+      <w:lvlText w:val="%1)"/>
+      <w:lvlJc w:val="left"/>
+      <w:pPr>
+        <w:ind w:left="720" w:hanging="360"/>
+      </w:pPr>
+    </w:lvl>
+    <w:lvl w:ilvl="1" w:tplc="041F0019" w:tentative="1">
+      <w:start w:val="1"/>
+      <w:numFmt w:val="lowerLetter"/>
+      <w:lvlText w:val="%2."/>
+      <w:lvlJc w:val="left"/>
+      <w:pPr>
+        <w:ind w:left="1440" w:hanging="360"/>
+      </w:pPr>
+    </w:lvl>
+    <w:lvl w:ilvl="2" w:tplc="041F001B" w:tentative="1">
+      <w:start w:val="1"/>
+      <w:numFmt w:val="lowerRoman"/>
+      <w:lvlText w:val="%3."/>
+      <w:lvlJc w:val="right"/>
+      <w:pPr>
+        <w:ind w:left="2160" w:hanging="180"/>
+      </w:pPr>
+    </w:lvl>
+    <w:lvl w:ilvl="3" w:tplc="041F000F" w:tentative="1">
+      <w:start w:val="1"/>
+      <w:numFmt w:val="decimal"/>
+      <w:lvlText w:val="%4."/>
+      <w:lvlJc w:val="left"/>
+      <w:pPr>
+        <w:ind w:left="2880" w:hanging="360"/>
+      </w:pPr>
+    </w:lvl>
+    <w:lvl w:ilvl="4" w:tplc="041F0019" w:tentative="1">
+      <w:start w:val="1"/>
+      <w:numFmt w:val="lowerLetter"/>
+      <w:lvlText w:val="%5."/>
+      <w:lvlJc w:val="left"/>
+      <w:pPr>
+        <w:ind w:left="3600" w:hanging="360"/>
+      </w:pPr>
+    </w:lvl>
+    <w:lvl w:ilvl="5" w:tplc="041F001B" w:tentative="1">
+      <w:start w:val="1"/>
+      <w:numFmt w:val="lowerRoman"/>
+      <w:lvlText w:val="%6."/>
+      <w:lvlJc w:val="right"/>
+      <w:pPr>
+        <w:ind w:left="4320" w:hanging="180"/>
+      </w:pPr>
+    </w:lvl>
+    <w:lvl w:ilvl="6" w:tplc="041F000F" w:tentative="1">
+      <w:start w:val="1"/>
+      <w:numFmt w:val="decimal"/>
+      <w:lvlText w:val="%7."/>
+      <w:lvlJc w:val="left"/>
+      <w:pPr>
+        <w:ind w:left="5040" w:hanging="360"/>
+      </w:pPr>
+    </w:lvl>
+    <w:lvl w:ilvl="7" w:tplc="041F0019" w:tentative="1">
+      <w:start w:val="1"/>
+      <w:numFmt w:val="lowerLetter"/>
+      <w:lvlText w:val="%8."/>
+      <w:lvlJc w:val="left"/>
+      <w:pPr>
+        <w:ind w:left="5760" w:hanging="360"/>
+      </w:pPr>
+    </w:lvl>
+    <w:lvl w:ilvl="8" w:tplc="041F001B" w:tentative="1">
+      <w:start w:val="1"/>
+      <w:numFmt w:val="lowerRoman"/>
+      <w:lvlText w:val="%9."/>
+      <w:lvlJc w:val="right"/>
+      <w:pPr>
+        <w:ind w:left="6480" w:hanging="180"/>
+      </w:pPr>
+    </w:lvl>
+  </w:abstractNum>
+  <w:abstractNum w:abstractNumId="19" w15:restartNumberingAfterBreak="0">
     <w:nsid w:val="436C53D4"/>
     <w:multiLevelType w:val="hybridMultilevel"/>
     <w:tmpl w:val="D5189F6A"/>
@@ -5891,7 +6194,7 @@
       </w:pPr>
     </w:lvl>
   </w:abstractNum>
-  <w:abstractNum w:abstractNumId="17" w15:restartNumberingAfterBreak="0">
+  <w:abstractNum w:abstractNumId="20" w15:restartNumberingAfterBreak="0">
     <w:nsid w:val="43A66AFC"/>
     <w:multiLevelType w:val="hybridMultilevel"/>
     <w:tmpl w:val="D4C07536"/>
@@ -5980,10 +6283,10 @@
       </w:pPr>
     </w:lvl>
   </w:abstractNum>
-  <w:abstractNum w:abstractNumId="18" w15:restartNumberingAfterBreak="0">
+  <w:abstractNum w:abstractNumId="21" w15:restartNumberingAfterBreak="0">
     <w:nsid w:val="44C46870"/>
     <w:multiLevelType w:val="hybridMultilevel"/>
-    <w:tmpl w:val="967CB1BC"/>
+    <w:tmpl w:val="B90CAC38"/>
     <w:lvl w:ilvl="0" w:tplc="994A1E76">
       <w:start w:val="1"/>
       <w:numFmt w:val="decimal"/>
@@ -6075,7 +6378,7 @@
       </w:pPr>
     </w:lvl>
   </w:abstractNum>
-  <w:abstractNum w:abstractNumId="19" w15:restartNumberingAfterBreak="0">
+  <w:abstractNum w:abstractNumId="22" w15:restartNumberingAfterBreak="0">
     <w:nsid w:val="46E32E49"/>
     <w:multiLevelType w:val="hybridMultilevel"/>
     <w:tmpl w:val="C632009A"/>
@@ -6188,7 +6491,7 @@
       </w:rPr>
     </w:lvl>
   </w:abstractNum>
-  <w:abstractNum w:abstractNumId="20" w15:restartNumberingAfterBreak="0">
+  <w:abstractNum w:abstractNumId="23" w15:restartNumberingAfterBreak="0">
     <w:nsid w:val="4A0563D7"/>
     <w:multiLevelType w:val="multilevel"/>
     <w:tmpl w:val="DD3E3092"/>
@@ -6301,7 +6604,7 @@
       </w:pPr>
     </w:lvl>
   </w:abstractNum>
-  <w:abstractNum w:abstractNumId="21" w15:restartNumberingAfterBreak="0">
+  <w:abstractNum w:abstractNumId="24" w15:restartNumberingAfterBreak="0">
     <w:nsid w:val="4A6C5242"/>
     <w:multiLevelType w:val="hybridMultilevel"/>
     <w:tmpl w:val="D602CC82"/>
@@ -6390,7 +6693,7 @@
       </w:pPr>
     </w:lvl>
   </w:abstractNum>
-  <w:abstractNum w:abstractNumId="22" w15:restartNumberingAfterBreak="0">
+  <w:abstractNum w:abstractNumId="25" w15:restartNumberingAfterBreak="0">
     <w:nsid w:val="50D969E6"/>
     <w:multiLevelType w:val="hybridMultilevel"/>
     <w:tmpl w:val="F4261CE4"/>
@@ -6503,7 +6806,93 @@
       </w:rPr>
     </w:lvl>
   </w:abstractNum>
-  <w:abstractNum w:abstractNumId="23" w15:restartNumberingAfterBreak="0">
+  <w:abstractNum w:abstractNumId="26" w15:restartNumberingAfterBreak="0">
+    <w:nsid w:val="539A0868"/>
+    <w:multiLevelType w:val="hybridMultilevel"/>
+    <w:tmpl w:val="3A7C38D0"/>
+    <w:lvl w:ilvl="0" w:tplc="041F000F">
+      <w:start w:val="1"/>
+      <w:numFmt w:val="decimal"/>
+      <w:lvlText w:val="%1."/>
+      <w:lvlJc w:val="left"/>
+      <w:pPr>
+        <w:ind w:left="1080" w:hanging="360"/>
+      </w:pPr>
+    </w:lvl>
+    <w:lvl w:ilvl="1" w:tplc="041F0019" w:tentative="1">
+      <w:start w:val="1"/>
+      <w:numFmt w:val="lowerLetter"/>
+      <w:lvlText w:val="%2."/>
+      <w:lvlJc w:val="left"/>
+      <w:pPr>
+        <w:ind w:left="1800" w:hanging="360"/>
+      </w:pPr>
+    </w:lvl>
+    <w:lvl w:ilvl="2" w:tplc="041F001B" w:tentative="1">
+      <w:start w:val="1"/>
+      <w:numFmt w:val="lowerRoman"/>
+      <w:lvlText w:val="%3."/>
+      <w:lvlJc w:val="right"/>
+      <w:pPr>
+        <w:ind w:left="2520" w:hanging="180"/>
+      </w:pPr>
+    </w:lvl>
+    <w:lvl w:ilvl="3" w:tplc="041F000F" w:tentative="1">
+      <w:start w:val="1"/>
+      <w:numFmt w:val="decimal"/>
+      <w:lvlText w:val="%4."/>
+      <w:lvlJc w:val="left"/>
+      <w:pPr>
+        <w:ind w:left="3240" w:hanging="360"/>
+      </w:pPr>
+    </w:lvl>
+    <w:lvl w:ilvl="4" w:tplc="041F0019" w:tentative="1">
+      <w:start w:val="1"/>
+      <w:numFmt w:val="lowerLetter"/>
+      <w:lvlText w:val="%5."/>
+      <w:lvlJc w:val="left"/>
+      <w:pPr>
+        <w:ind w:left="3960" w:hanging="360"/>
+      </w:pPr>
+    </w:lvl>
+    <w:lvl w:ilvl="5" w:tplc="041F001B" w:tentative="1">
+      <w:start w:val="1"/>
+      <w:numFmt w:val="lowerRoman"/>
+      <w:lvlText w:val="%6."/>
+      <w:lvlJc w:val="right"/>
+      <w:pPr>
+        <w:ind w:left="4680" w:hanging="180"/>
+      </w:pPr>
+    </w:lvl>
+    <w:lvl w:ilvl="6" w:tplc="041F000F" w:tentative="1">
+      <w:start w:val="1"/>
+      <w:numFmt w:val="decimal"/>
+      <w:lvlText w:val="%7."/>
+      <w:lvlJc w:val="left"/>
+      <w:pPr>
+        <w:ind w:left="5400" w:hanging="360"/>
+      </w:pPr>
+    </w:lvl>
+    <w:lvl w:ilvl="7" w:tplc="041F0019" w:tentative="1">
+      <w:start w:val="1"/>
+      <w:numFmt w:val="lowerLetter"/>
+      <w:lvlText w:val="%8."/>
+      <w:lvlJc w:val="left"/>
+      <w:pPr>
+        <w:ind w:left="6120" w:hanging="360"/>
+      </w:pPr>
+    </w:lvl>
+    <w:lvl w:ilvl="8" w:tplc="041F001B" w:tentative="1">
+      <w:start w:val="1"/>
+      <w:numFmt w:val="lowerRoman"/>
+      <w:lvlText w:val="%9."/>
+      <w:lvlJc w:val="right"/>
+      <w:pPr>
+        <w:ind w:left="6840" w:hanging="180"/>
+      </w:pPr>
+    </w:lvl>
+  </w:abstractNum>
+  <w:abstractNum w:abstractNumId="27" w15:restartNumberingAfterBreak="0">
     <w:nsid w:val="592415DA"/>
     <w:multiLevelType w:val="hybridMultilevel"/>
     <w:tmpl w:val="3D067DCC"/>
@@ -6592,7 +6981,7 @@
       </w:pPr>
     </w:lvl>
   </w:abstractNum>
-  <w:abstractNum w:abstractNumId="24" w15:restartNumberingAfterBreak="0">
+  <w:abstractNum w:abstractNumId="28" w15:restartNumberingAfterBreak="0">
     <w:nsid w:val="620C3E29"/>
     <w:multiLevelType w:val="hybridMultilevel"/>
     <w:tmpl w:val="A12CC510"/>
@@ -6681,7 +7070,7 @@
       </w:pPr>
     </w:lvl>
   </w:abstractNum>
-  <w:abstractNum w:abstractNumId="25" w15:restartNumberingAfterBreak="0">
+  <w:abstractNum w:abstractNumId="29" w15:restartNumberingAfterBreak="0">
     <w:nsid w:val="63365B23"/>
     <w:multiLevelType w:val="hybridMultilevel"/>
     <w:tmpl w:val="511AB79A"/>
@@ -6794,7 +7183,7 @@
       </w:rPr>
     </w:lvl>
   </w:abstractNum>
-  <w:abstractNum w:abstractNumId="26" w15:restartNumberingAfterBreak="0">
+  <w:abstractNum w:abstractNumId="30" w15:restartNumberingAfterBreak="0">
     <w:nsid w:val="64D92285"/>
     <w:multiLevelType w:val="hybridMultilevel"/>
     <w:tmpl w:val="E1D445AC"/>
@@ -6883,7 +7272,7 @@
       </w:pPr>
     </w:lvl>
   </w:abstractNum>
-  <w:abstractNum w:abstractNumId="27" w15:restartNumberingAfterBreak="0">
+  <w:abstractNum w:abstractNumId="31" w15:restartNumberingAfterBreak="0">
     <w:nsid w:val="77CB0769"/>
     <w:multiLevelType w:val="hybridMultilevel"/>
     <w:tmpl w:val="FF089880"/>
@@ -6969,7 +7358,7 @@
       </w:pPr>
     </w:lvl>
   </w:abstractNum>
-  <w:abstractNum w:abstractNumId="28" w15:restartNumberingAfterBreak="0">
+  <w:abstractNum w:abstractNumId="32" w15:restartNumberingAfterBreak="0">
     <w:nsid w:val="7BB117F1"/>
     <w:multiLevelType w:val="hybridMultilevel"/>
     <w:tmpl w:val="408232C4"/>
@@ -7083,91 +7472,103 @@
     </w:lvl>
   </w:abstractNum>
   <w:num w:numId="1" w16cid:durableId="110905987">
-    <w:abstractNumId w:val="18"/>
+    <w:abstractNumId w:val="21"/>
   </w:num>
   <w:num w:numId="2" w16cid:durableId="548804257">
+    <w:abstractNumId w:val="4"/>
+  </w:num>
+  <w:num w:numId="3" w16cid:durableId="1074860455">
+    <w:abstractNumId w:val="8"/>
+  </w:num>
+  <w:num w:numId="4" w16cid:durableId="1276131828">
+    <w:abstractNumId w:val="6"/>
+  </w:num>
+  <w:num w:numId="5" w16cid:durableId="1474980407">
+    <w:abstractNumId w:val="11"/>
+  </w:num>
+  <w:num w:numId="6" w16cid:durableId="1692611190">
+    <w:abstractNumId w:val="23"/>
+  </w:num>
+  <w:num w:numId="7" w16cid:durableId="1642152966">
+    <w:abstractNumId w:val="19"/>
+  </w:num>
+  <w:num w:numId="8" w16cid:durableId="412509696">
+    <w:abstractNumId w:val="30"/>
+  </w:num>
+  <w:num w:numId="9" w16cid:durableId="1843201303">
+    <w:abstractNumId w:val="29"/>
+  </w:num>
+  <w:num w:numId="10" w16cid:durableId="1859390183">
+    <w:abstractNumId w:val="2"/>
+  </w:num>
+  <w:num w:numId="11" w16cid:durableId="874080981">
+    <w:abstractNumId w:val="9"/>
+  </w:num>
+  <w:num w:numId="12" w16cid:durableId="945192526">
+    <w:abstractNumId w:val="25"/>
+  </w:num>
+  <w:num w:numId="13" w16cid:durableId="1905876272">
+    <w:abstractNumId w:val="17"/>
+  </w:num>
+  <w:num w:numId="14" w16cid:durableId="1914046988">
+    <w:abstractNumId w:val="14"/>
+  </w:num>
+  <w:num w:numId="15" w16cid:durableId="1596282956">
+    <w:abstractNumId w:val="13"/>
+  </w:num>
+  <w:num w:numId="16" w16cid:durableId="1655648128">
     <w:abstractNumId w:val="3"/>
   </w:num>
-  <w:num w:numId="3" w16cid:durableId="1074860455">
-    <w:abstractNumId w:val="6"/>
+  <w:num w:numId="17" w16cid:durableId="814906971">
+    <w:abstractNumId w:val="22"/>
   </w:num>
-  <w:num w:numId="4" w16cid:durableId="1276131828">
+  <w:num w:numId="18" w16cid:durableId="294724703">
+    <w:abstractNumId w:val="31"/>
+  </w:num>
+  <w:num w:numId="19" w16cid:durableId="461969603">
+    <w:abstractNumId w:val="16"/>
+  </w:num>
+  <w:num w:numId="20" w16cid:durableId="839472022">
     <w:abstractNumId w:val="5"/>
   </w:num>
-  <w:num w:numId="5" w16cid:durableId="1474980407">
-    <w:abstractNumId w:val="9"/>
+  <w:num w:numId="21" w16cid:durableId="450442496">
+    <w:abstractNumId w:val="32"/>
   </w:num>
-  <w:num w:numId="6" w16cid:durableId="1692611190">
+  <w:num w:numId="22" w16cid:durableId="1320690727">
+    <w:abstractNumId w:val="10"/>
+  </w:num>
+  <w:num w:numId="23" w16cid:durableId="1248151462">
+    <w:abstractNumId w:val="24"/>
+  </w:num>
+  <w:num w:numId="24" w16cid:durableId="458845418">
+    <w:abstractNumId w:val="28"/>
+  </w:num>
+  <w:num w:numId="25" w16cid:durableId="1678923296">
+    <w:abstractNumId w:val="12"/>
+  </w:num>
+  <w:num w:numId="26" w16cid:durableId="1984043739">
     <w:abstractNumId w:val="20"/>
   </w:num>
-  <w:num w:numId="7" w16cid:durableId="1642152966">
-    <w:abstractNumId w:val="16"/>
-  </w:num>
-  <w:num w:numId="8" w16cid:durableId="412509696">
-    <w:abstractNumId w:val="26"/>
-  </w:num>
-  <w:num w:numId="9" w16cid:durableId="1843201303">
-    <w:abstractNumId w:val="25"/>
-  </w:num>
-  <w:num w:numId="10" w16cid:durableId="1859390183">
-    <w:abstractNumId w:val="1"/>
-  </w:num>
-  <w:num w:numId="11" w16cid:durableId="874080981">
-    <w:abstractNumId w:val="7"/>
-  </w:num>
-  <w:num w:numId="12" w16cid:durableId="945192526">
-    <w:abstractNumId w:val="22"/>
-  </w:num>
-  <w:num w:numId="13" w16cid:durableId="1905876272">
+  <w:num w:numId="27" w16cid:durableId="659115775">
     <w:abstractNumId w:val="15"/>
-  </w:num>
-  <w:num w:numId="14" w16cid:durableId="1914046988">
-    <w:abstractNumId w:val="12"/>
-  </w:num>
-  <w:num w:numId="15" w16cid:durableId="1596282956">
-    <w:abstractNumId w:val="11"/>
-  </w:num>
-  <w:num w:numId="16" w16cid:durableId="1655648128">
-    <w:abstractNumId w:val="2"/>
-  </w:num>
-  <w:num w:numId="17" w16cid:durableId="814906971">
-    <w:abstractNumId w:val="19"/>
-  </w:num>
-  <w:num w:numId="18" w16cid:durableId="294724703">
-    <w:abstractNumId w:val="27"/>
-  </w:num>
-  <w:num w:numId="19" w16cid:durableId="461969603">
-    <w:abstractNumId w:val="14"/>
-  </w:num>
-  <w:num w:numId="20" w16cid:durableId="839472022">
-    <w:abstractNumId w:val="4"/>
-  </w:num>
-  <w:num w:numId="21" w16cid:durableId="450442496">
-    <w:abstractNumId w:val="28"/>
-  </w:num>
-  <w:num w:numId="22" w16cid:durableId="1320690727">
-    <w:abstractNumId w:val="8"/>
-  </w:num>
-  <w:num w:numId="23" w16cid:durableId="1248151462">
-    <w:abstractNumId w:val="21"/>
-  </w:num>
-  <w:num w:numId="24" w16cid:durableId="458845418">
-    <w:abstractNumId w:val="24"/>
-  </w:num>
-  <w:num w:numId="25" w16cid:durableId="1678923296">
-    <w:abstractNumId w:val="10"/>
-  </w:num>
-  <w:num w:numId="26" w16cid:durableId="1984043739">
-    <w:abstractNumId w:val="17"/>
-  </w:num>
-  <w:num w:numId="27" w16cid:durableId="659115775">
-    <w:abstractNumId w:val="13"/>
   </w:num>
   <w:num w:numId="28" w16cid:durableId="1489976319">
     <w:abstractNumId w:val="0"/>
   </w:num>
   <w:num w:numId="29" w16cid:durableId="130680955">
-    <w:abstractNumId w:val="23"/>
+    <w:abstractNumId w:val="27"/>
+  </w:num>
+  <w:num w:numId="30" w16cid:durableId="970743135">
+    <w:abstractNumId w:val="26"/>
+  </w:num>
+  <w:num w:numId="31" w16cid:durableId="1511138513">
+    <w:abstractNumId w:val="7"/>
+  </w:num>
+  <w:num w:numId="32" w16cid:durableId="912617654">
+    <w:abstractNumId w:val="18"/>
+  </w:num>
+  <w:num w:numId="33" w16cid:durableId="263464161">
+    <w:abstractNumId w:val="1"/>
   </w:num>
 </w:numbering>
 </file>

</xml_diff>

<commit_message>
Divide description to scope and problem statements in correct branch
</commit_message>
<xml_diff>
--- a/CSE3063F22P1_RAD_GRP1 _iteration2.docx
+++ b/CSE3063F22P1_RAD_GRP1 _iteration2.docx
@@ -1213,18 +1213,45 @@
     <w:p>
       <w:pPr>
         <w:pStyle w:val="code-line"/>
+        <w:numPr>
+          <w:ilvl w:val="0"/>
+          <w:numId w:val="30"/>
+        </w:numPr>
         <w:spacing w:after="168"/>
-        <w:rPr>
-          <w:sz w:val="22"/>
-          <w:szCs w:val="22"/>
-        </w:rPr>
-      </w:pPr>
-      <w:r>
         <w:rPr>
           <w:b/>
           <w:bCs/>
           <w:sz w:val="22"/>
           <w:szCs w:val="22"/>
+          <w:highlight w:val="yellow"/>
+        </w:rPr>
+      </w:pPr>
+      <w:r>
+        <w:rPr>
+          <w:b/>
+          <w:bCs/>
+          <w:sz w:val="22"/>
+          <w:szCs w:val="22"/>
+          <w:highlight w:val="yellow"/>
+        </w:rPr>
+        <w:t>Problem Statement</w:t>
+      </w:r>
+    </w:p>
+    <w:p>
+      <w:pPr>
+        <w:pStyle w:val="code-line"/>
+        <w:spacing w:after="168"/>
+        <w:rPr>
+          <w:sz w:val="22"/>
+          <w:szCs w:val="22"/>
+        </w:rPr>
+      </w:pPr>
+      <w:r>
+        <w:rPr>
+          <w:b/>
+          <w:bCs/>
+          <w:sz w:val="22"/>
+          <w:szCs w:val="22"/>
         </w:rPr>
         <w:t xml:space="preserve">  </w:t>
       </w:r>
@@ -1239,6 +1266,33 @@
     <w:p>
       <w:pPr>
         <w:pStyle w:val="code-line"/>
+        <w:numPr>
+          <w:ilvl w:val="0"/>
+          <w:numId w:val="30"/>
+        </w:numPr>
+        <w:spacing w:after="168"/>
+        <w:rPr>
+          <w:b/>
+          <w:bCs/>
+          <w:sz w:val="22"/>
+          <w:szCs w:val="22"/>
+          <w:highlight w:val="yellow"/>
+        </w:rPr>
+      </w:pPr>
+      <w:r>
+        <w:rPr>
+          <w:b/>
+          <w:bCs/>
+          <w:sz w:val="22"/>
+          <w:szCs w:val="22"/>
+          <w:highlight w:val="yellow"/>
+        </w:rPr>
+        <w:t>Scope</w:t>
+      </w:r>
+    </w:p>
+    <w:p>
+      <w:pPr>
+        <w:pStyle w:val="code-line"/>
         <w:spacing w:before="0" w:beforeAutospacing="0" w:after="168" w:afterAutospacing="0"/>
         <w:rPr>
           <w:sz w:val="22"/>
@@ -1250,7 +1304,21 @@
           <w:sz w:val="22"/>
           <w:szCs w:val="22"/>
         </w:rPr>
-        <w:t xml:space="preserve">  We created this software that simulates course registration </w:t>
+        <w:t xml:space="preserve">  We </w:t>
+      </w:r>
+      <w:r>
+        <w:rPr>
+          <w:sz w:val="22"/>
+          <w:szCs w:val="22"/>
+        </w:rPr>
+        <w:t>will create</w:t>
+      </w:r>
+      <w:r>
+        <w:rPr>
+          <w:sz w:val="22"/>
+          <w:szCs w:val="22"/>
+        </w:rPr>
+        <w:t xml:space="preserve"> this software that simulates course registration </w:t>
       </w:r>
       <w:proofErr w:type="gramStart"/>
       <w:r>
@@ -1603,7 +1671,6 @@
           <w:sz w:val="22"/>
           <w:szCs w:val="22"/>
         </w:rPr>
-        <w:lastRenderedPageBreak/>
         <w:t xml:space="preserve">Student requirements </w:t>
       </w:r>
     </w:p>
@@ -3111,6 +3178,7 @@
         <w:rPr>
           <w:noProof/>
         </w:rPr>
+        <w:lastRenderedPageBreak/>
         <w:drawing>
           <wp:inline distT="0" distB="0" distL="0" distR="0" wp14:anchorId="5C46D24A" wp14:editId="042E7827">
             <wp:extent cx="5394960" cy="3596640"/>
@@ -3412,6 +3480,7 @@
           <w:szCs w:val="28"/>
           <w:highlight w:val="lightGray"/>
         </w:rPr>
+        <w:lastRenderedPageBreak/>
         <w:drawing>
           <wp:inline distT="0" distB="0" distL="0" distR="0" wp14:anchorId="4F1B8935" wp14:editId="6B1E79D0">
             <wp:extent cx="6127838" cy="2849880"/>
@@ -3573,6 +3642,7 @@
         <w:rPr>
           <w:noProof/>
         </w:rPr>
+        <w:lastRenderedPageBreak/>
         <w:drawing>
           <wp:inline distT="0" distB="0" distL="0" distR="0" wp14:anchorId="6EE8199E" wp14:editId="4495E9C0">
             <wp:extent cx="5943600" cy="6482715"/>
@@ -3735,6 +3805,7 @@
           <w:b/>
           <w:bCs/>
         </w:rPr>
+        <w:lastRenderedPageBreak/>
         <w:t>Glossary</w:t>
       </w:r>
     </w:p>
@@ -4292,7 +4363,7 @@
 <w:numbering xmlns:wpc="http://schemas.microsoft.com/office/word/2010/wordprocessingCanvas" xmlns:cx="http://schemas.microsoft.com/office/drawing/2014/chartex" xmlns:cx1="http://schemas.microsoft.com/office/drawing/2015/9/8/chartex" xmlns:cx2="http://schemas.microsoft.com/office/drawing/2015/10/21/chartex" xmlns:cx3="http://schemas.microsoft.com/office/drawing/2016/5/9/chartex" xmlns:cx4="http://schemas.microsoft.com/office/drawing/2016/5/10/chartex" xmlns:cx5="http://schemas.microsoft.com/office/drawing/2016/5/11/chartex" xmlns:cx6="http://schemas.microsoft.com/office/drawing/2016/5/12/chartex" xmlns:cx7="http://schemas.microsoft.com/office/drawing/2016/5/13/chartex" xmlns:cx8="http://schemas.microsoft.com/office/drawing/2016/5/14/chartex" xmlns:mc="http://schemas.openxmlformats.org/markup-compatibility/2006" xmlns:aink="http://schemas.microsoft.com/office/drawing/2016/ink" xmlns:am3d="http://schemas.microsoft.com/office/drawing/2017/model3d" xmlns:o="urn:schemas-microsoft-com:office:office" xmlns:oel="http://schemas.microsoft.com/office/2019/extlst" xmlns:r="http://schemas.openxmlformats.org/officeDocument/2006/relationships" xmlns:m="http://schemas.openxmlformats.org/officeDocument/2006/math" xmlns:v="urn:schemas-microsoft-com:vml" xmlns:wp14="http://schemas.microsoft.com/office/word/2010/wordprocessingDrawing" xmlns:wp="http://schemas.openxmlformats.org/drawingml/2006/wordprocessingDrawing" xmlns:w10="urn:schemas-microsoft-com:office:word" xmlns:w="http://schemas.openxmlformats.org/wordprocessingml/2006/main" xmlns:w14="http://schemas.microsoft.com/office/word/2010/wordml" xmlns:w15="http://schemas.microsoft.com/office/word/2012/wordml" xmlns:w16cex="http://schemas.microsoft.com/office/word/2018/wordml/cex" xmlns:w16cid="http://schemas.microsoft.com/office/word/2016/wordml/cid" xmlns:w16="http://schemas.microsoft.com/office/word/2018/wordml" xmlns:w16sdtdh="http://schemas.microsoft.com/office/word/2020/wordml/sdtdatahash" xmlns:w16se="http://schemas.microsoft.com/office/word/2015/wordml/symex" xmlns:wpg="http://schemas.microsoft.com/office/word/2010/wordprocessingGroup" xmlns:wpi="http://schemas.microsoft.com/office/word/2010/wordprocessingInk" xmlns:wne="http://schemas.microsoft.com/office/word/2006/wordml" xmlns:wps="http://schemas.microsoft.com/office/word/2010/wordprocessingShape" mc:Ignorable="w14 w15 w16se w16cid w16 w16cex w16sdtdh wp14">
   <w:numPicBullet w:numPicBulletId="0">
     <w:pict>
-      <v:rect id="_x0000_i1051" style="width:0;height:1.5pt" o:hralign="center" o:bullet="t" o:hrstd="t" o:hrnoshade="t" o:hr="t" fillcolor="#d4d4d4" stroked="f"/>
+      <v:rect id="_x0000_i1050" style="width:0;height:1.5pt" o:hralign="center" o:bullet="t" o:hrstd="t" o:hrnoshade="t" o:hr="t" fillcolor="#d4d4d4" stroked="f"/>
     </w:pict>
   </w:numPicBullet>
   <w:abstractNum w:abstractNumId="0" w15:restartNumberingAfterBreak="0">
@@ -4919,6 +4990,92 @@
     </w:lvl>
   </w:abstractNum>
   <w:abstractNum w:abstractNumId="7" w15:restartNumberingAfterBreak="0">
+    <w:nsid w:val="28492C2A"/>
+    <w:multiLevelType w:val="hybridMultilevel"/>
+    <w:tmpl w:val="2C7045CC"/>
+    <w:lvl w:ilvl="0" w:tplc="041F0017">
+      <w:start w:val="1"/>
+      <w:numFmt w:val="lowerLetter"/>
+      <w:lvlText w:val="%1)"/>
+      <w:lvlJc w:val="left"/>
+      <w:pPr>
+        <w:ind w:left="720" w:hanging="360"/>
+      </w:pPr>
+    </w:lvl>
+    <w:lvl w:ilvl="1" w:tplc="041F0019" w:tentative="1">
+      <w:start w:val="1"/>
+      <w:numFmt w:val="lowerLetter"/>
+      <w:lvlText w:val="%2."/>
+      <w:lvlJc w:val="left"/>
+      <w:pPr>
+        <w:ind w:left="1440" w:hanging="360"/>
+      </w:pPr>
+    </w:lvl>
+    <w:lvl w:ilvl="2" w:tplc="041F001B" w:tentative="1">
+      <w:start w:val="1"/>
+      <w:numFmt w:val="lowerRoman"/>
+      <w:lvlText w:val="%3."/>
+      <w:lvlJc w:val="right"/>
+      <w:pPr>
+        <w:ind w:left="2160" w:hanging="180"/>
+      </w:pPr>
+    </w:lvl>
+    <w:lvl w:ilvl="3" w:tplc="041F000F" w:tentative="1">
+      <w:start w:val="1"/>
+      <w:numFmt w:val="decimal"/>
+      <w:lvlText w:val="%4."/>
+      <w:lvlJc w:val="left"/>
+      <w:pPr>
+        <w:ind w:left="2880" w:hanging="360"/>
+      </w:pPr>
+    </w:lvl>
+    <w:lvl w:ilvl="4" w:tplc="041F0019" w:tentative="1">
+      <w:start w:val="1"/>
+      <w:numFmt w:val="lowerLetter"/>
+      <w:lvlText w:val="%5."/>
+      <w:lvlJc w:val="left"/>
+      <w:pPr>
+        <w:ind w:left="3600" w:hanging="360"/>
+      </w:pPr>
+    </w:lvl>
+    <w:lvl w:ilvl="5" w:tplc="041F001B" w:tentative="1">
+      <w:start w:val="1"/>
+      <w:numFmt w:val="lowerRoman"/>
+      <w:lvlText w:val="%6."/>
+      <w:lvlJc w:val="right"/>
+      <w:pPr>
+        <w:ind w:left="4320" w:hanging="180"/>
+      </w:pPr>
+    </w:lvl>
+    <w:lvl w:ilvl="6" w:tplc="041F000F" w:tentative="1">
+      <w:start w:val="1"/>
+      <w:numFmt w:val="decimal"/>
+      <w:lvlText w:val="%7."/>
+      <w:lvlJc w:val="left"/>
+      <w:pPr>
+        <w:ind w:left="5040" w:hanging="360"/>
+      </w:pPr>
+    </w:lvl>
+    <w:lvl w:ilvl="7" w:tplc="041F0019" w:tentative="1">
+      <w:start w:val="1"/>
+      <w:numFmt w:val="lowerLetter"/>
+      <w:lvlText w:val="%8."/>
+      <w:lvlJc w:val="left"/>
+      <w:pPr>
+        <w:ind w:left="5760" w:hanging="360"/>
+      </w:pPr>
+    </w:lvl>
+    <w:lvl w:ilvl="8" w:tplc="041F001B" w:tentative="1">
+      <w:start w:val="1"/>
+      <w:numFmt w:val="lowerRoman"/>
+      <w:lvlText w:val="%9."/>
+      <w:lvlJc w:val="right"/>
+      <w:pPr>
+        <w:ind w:left="6480" w:hanging="180"/>
+      </w:pPr>
+    </w:lvl>
+  </w:abstractNum>
+  <w:abstractNum w:abstractNumId="8" w15:restartNumberingAfterBreak="0">
     <w:nsid w:val="28737AEF"/>
     <w:multiLevelType w:val="hybridMultilevel"/>
     <w:tmpl w:val="F7A4D46C"/>
@@ -5031,7 +5188,7 @@
       </w:rPr>
     </w:lvl>
   </w:abstractNum>
-  <w:abstractNum w:abstractNumId="8" w15:restartNumberingAfterBreak="0">
+  <w:abstractNum w:abstractNumId="9" w15:restartNumberingAfterBreak="0">
     <w:nsid w:val="2B063C55"/>
     <w:multiLevelType w:val="hybridMultilevel"/>
     <w:tmpl w:val="F4528C3A"/>
@@ -5144,7 +5301,7 @@
       </w:rPr>
     </w:lvl>
   </w:abstractNum>
-  <w:abstractNum w:abstractNumId="9" w15:restartNumberingAfterBreak="0">
+  <w:abstractNum w:abstractNumId="10" w15:restartNumberingAfterBreak="0">
     <w:nsid w:val="2B3A7CAC"/>
     <w:multiLevelType w:val="hybridMultilevel"/>
     <w:tmpl w:val="21702158"/>
@@ -5233,7 +5390,7 @@
       </w:pPr>
     </w:lvl>
   </w:abstractNum>
-  <w:abstractNum w:abstractNumId="10" w15:restartNumberingAfterBreak="0">
+  <w:abstractNum w:abstractNumId="11" w15:restartNumberingAfterBreak="0">
     <w:nsid w:val="2C200E25"/>
     <w:multiLevelType w:val="hybridMultilevel"/>
     <w:tmpl w:val="84C851EE"/>
@@ -5322,7 +5479,7 @@
       </w:pPr>
     </w:lvl>
   </w:abstractNum>
-  <w:abstractNum w:abstractNumId="11" w15:restartNumberingAfterBreak="0">
+  <w:abstractNum w:abstractNumId="12" w15:restartNumberingAfterBreak="0">
     <w:nsid w:val="2D247C10"/>
     <w:multiLevelType w:val="hybridMultilevel"/>
     <w:tmpl w:val="8018A3E2"/>
@@ -5408,7 +5565,7 @@
       </w:pPr>
     </w:lvl>
   </w:abstractNum>
-  <w:abstractNum w:abstractNumId="12" w15:restartNumberingAfterBreak="0">
+  <w:abstractNum w:abstractNumId="13" w15:restartNumberingAfterBreak="0">
     <w:nsid w:val="2DC0660E"/>
     <w:multiLevelType w:val="hybridMultilevel"/>
     <w:tmpl w:val="DF5C46A2"/>
@@ -5521,7 +5678,7 @@
       </w:rPr>
     </w:lvl>
   </w:abstractNum>
-  <w:abstractNum w:abstractNumId="13" w15:restartNumberingAfterBreak="0">
+  <w:abstractNum w:abstractNumId="14" w15:restartNumberingAfterBreak="0">
     <w:nsid w:val="37FC073A"/>
     <w:multiLevelType w:val="hybridMultilevel"/>
     <w:tmpl w:val="92E4978C"/>
@@ -5610,7 +5767,7 @@
       </w:pPr>
     </w:lvl>
   </w:abstractNum>
-  <w:abstractNum w:abstractNumId="14" w15:restartNumberingAfterBreak="0">
+  <w:abstractNum w:abstractNumId="15" w15:restartNumberingAfterBreak="0">
     <w:nsid w:val="3E8D796B"/>
     <w:multiLevelType w:val="hybridMultilevel"/>
     <w:tmpl w:val="3D067DCC"/>
@@ -5699,7 +5856,7 @@
       </w:pPr>
     </w:lvl>
   </w:abstractNum>
-  <w:abstractNum w:abstractNumId="15" w15:restartNumberingAfterBreak="0">
+  <w:abstractNum w:abstractNumId="16" w15:restartNumberingAfterBreak="0">
     <w:nsid w:val="41BE514A"/>
     <w:multiLevelType w:val="hybridMultilevel"/>
     <w:tmpl w:val="8008331E"/>
@@ -5812,7 +5969,7 @@
       </w:rPr>
     </w:lvl>
   </w:abstractNum>
-  <w:abstractNum w:abstractNumId="16" w15:restartNumberingAfterBreak="0">
+  <w:abstractNum w:abstractNumId="17" w15:restartNumberingAfterBreak="0">
     <w:nsid w:val="436C53D4"/>
     <w:multiLevelType w:val="hybridMultilevel"/>
     <w:tmpl w:val="D5189F6A"/>
@@ -5901,7 +6058,7 @@
       </w:pPr>
     </w:lvl>
   </w:abstractNum>
-  <w:abstractNum w:abstractNumId="17" w15:restartNumberingAfterBreak="0">
+  <w:abstractNum w:abstractNumId="18" w15:restartNumberingAfterBreak="0">
     <w:nsid w:val="43A66AFC"/>
     <w:multiLevelType w:val="hybridMultilevel"/>
     <w:tmpl w:val="D4C07536"/>
@@ -5990,10 +6147,10 @@
       </w:pPr>
     </w:lvl>
   </w:abstractNum>
-  <w:abstractNum w:abstractNumId="18" w15:restartNumberingAfterBreak="0">
+  <w:abstractNum w:abstractNumId="19" w15:restartNumberingAfterBreak="0">
     <w:nsid w:val="44C46870"/>
     <w:multiLevelType w:val="hybridMultilevel"/>
-    <w:tmpl w:val="967CB1BC"/>
+    <w:tmpl w:val="E1DC3D5E"/>
     <w:lvl w:ilvl="0" w:tplc="994A1E76">
       <w:start w:val="1"/>
       <w:numFmt w:val="decimal"/>
@@ -6085,7 +6242,7 @@
       </w:pPr>
     </w:lvl>
   </w:abstractNum>
-  <w:abstractNum w:abstractNumId="19" w15:restartNumberingAfterBreak="0">
+  <w:abstractNum w:abstractNumId="20" w15:restartNumberingAfterBreak="0">
     <w:nsid w:val="46E32E49"/>
     <w:multiLevelType w:val="hybridMultilevel"/>
     <w:tmpl w:val="C632009A"/>
@@ -6198,7 +6355,7 @@
       </w:rPr>
     </w:lvl>
   </w:abstractNum>
-  <w:abstractNum w:abstractNumId="20" w15:restartNumberingAfterBreak="0">
+  <w:abstractNum w:abstractNumId="21" w15:restartNumberingAfterBreak="0">
     <w:nsid w:val="4A0563D7"/>
     <w:multiLevelType w:val="multilevel"/>
     <w:tmpl w:val="DD3E3092"/>
@@ -6311,7 +6468,7 @@
       </w:pPr>
     </w:lvl>
   </w:abstractNum>
-  <w:abstractNum w:abstractNumId="21" w15:restartNumberingAfterBreak="0">
+  <w:abstractNum w:abstractNumId="22" w15:restartNumberingAfterBreak="0">
     <w:nsid w:val="4A6C5242"/>
     <w:multiLevelType w:val="hybridMultilevel"/>
     <w:tmpl w:val="D602CC82"/>
@@ -6400,7 +6557,7 @@
       </w:pPr>
     </w:lvl>
   </w:abstractNum>
-  <w:abstractNum w:abstractNumId="22" w15:restartNumberingAfterBreak="0">
+  <w:abstractNum w:abstractNumId="23" w15:restartNumberingAfterBreak="0">
     <w:nsid w:val="50D969E6"/>
     <w:multiLevelType w:val="hybridMultilevel"/>
     <w:tmpl w:val="F4261CE4"/>
@@ -6513,7 +6670,7 @@
       </w:rPr>
     </w:lvl>
   </w:abstractNum>
-  <w:abstractNum w:abstractNumId="23" w15:restartNumberingAfterBreak="0">
+  <w:abstractNum w:abstractNumId="24" w15:restartNumberingAfterBreak="0">
     <w:nsid w:val="592415DA"/>
     <w:multiLevelType w:val="hybridMultilevel"/>
     <w:tmpl w:val="3D067DCC"/>
@@ -6602,7 +6759,7 @@
       </w:pPr>
     </w:lvl>
   </w:abstractNum>
-  <w:abstractNum w:abstractNumId="24" w15:restartNumberingAfterBreak="0">
+  <w:abstractNum w:abstractNumId="25" w15:restartNumberingAfterBreak="0">
     <w:nsid w:val="620C3E29"/>
     <w:multiLevelType w:val="hybridMultilevel"/>
     <w:tmpl w:val="A12CC510"/>
@@ -6691,7 +6848,7 @@
       </w:pPr>
     </w:lvl>
   </w:abstractNum>
-  <w:abstractNum w:abstractNumId="25" w15:restartNumberingAfterBreak="0">
+  <w:abstractNum w:abstractNumId="26" w15:restartNumberingAfterBreak="0">
     <w:nsid w:val="63365B23"/>
     <w:multiLevelType w:val="hybridMultilevel"/>
     <w:tmpl w:val="511AB79A"/>
@@ -6804,7 +6961,7 @@
       </w:rPr>
     </w:lvl>
   </w:abstractNum>
-  <w:abstractNum w:abstractNumId="26" w15:restartNumberingAfterBreak="0">
+  <w:abstractNum w:abstractNumId="27" w15:restartNumberingAfterBreak="0">
     <w:nsid w:val="64D92285"/>
     <w:multiLevelType w:val="hybridMultilevel"/>
     <w:tmpl w:val="E1D445AC"/>
@@ -6893,7 +7050,7 @@
       </w:pPr>
     </w:lvl>
   </w:abstractNum>
-  <w:abstractNum w:abstractNumId="27" w15:restartNumberingAfterBreak="0">
+  <w:abstractNum w:abstractNumId="28" w15:restartNumberingAfterBreak="0">
     <w:nsid w:val="77CB0769"/>
     <w:multiLevelType w:val="hybridMultilevel"/>
     <w:tmpl w:val="FF089880"/>
@@ -6979,7 +7136,7 @@
       </w:pPr>
     </w:lvl>
   </w:abstractNum>
-  <w:abstractNum w:abstractNumId="28" w15:restartNumberingAfterBreak="0">
+  <w:abstractNum w:abstractNumId="29" w15:restartNumberingAfterBreak="0">
     <w:nsid w:val="7BB117F1"/>
     <w:multiLevelType w:val="hybridMultilevel"/>
     <w:tmpl w:val="408232C4"/>
@@ -7093,7 +7250,7 @@
     </w:lvl>
   </w:abstractNum>
   <w:num w:numId="1" w16cid:durableId="110905987">
-    <w:abstractNumId w:val="18"/>
+    <w:abstractNumId w:val="19"/>
   </w:num>
   <w:num w:numId="2" w16cid:durableId="548804257">
     <w:abstractNumId w:val="3"/>
@@ -7105,79 +7262,82 @@
     <w:abstractNumId w:val="5"/>
   </w:num>
   <w:num w:numId="5" w16cid:durableId="1474980407">
-    <w:abstractNumId w:val="9"/>
+    <w:abstractNumId w:val="10"/>
   </w:num>
   <w:num w:numId="6" w16cid:durableId="1692611190">
-    <w:abstractNumId w:val="20"/>
+    <w:abstractNumId w:val="21"/>
   </w:num>
   <w:num w:numId="7" w16cid:durableId="1642152966">
-    <w:abstractNumId w:val="16"/>
+    <w:abstractNumId w:val="17"/>
   </w:num>
   <w:num w:numId="8" w16cid:durableId="412509696">
-    <w:abstractNumId w:val="26"/>
+    <w:abstractNumId w:val="27"/>
   </w:num>
   <w:num w:numId="9" w16cid:durableId="1843201303">
-    <w:abstractNumId w:val="25"/>
+    <w:abstractNumId w:val="26"/>
   </w:num>
   <w:num w:numId="10" w16cid:durableId="1859390183">
     <w:abstractNumId w:val="1"/>
   </w:num>
   <w:num w:numId="11" w16cid:durableId="874080981">
-    <w:abstractNumId w:val="7"/>
+    <w:abstractNumId w:val="8"/>
   </w:num>
   <w:num w:numId="12" w16cid:durableId="945192526">
-    <w:abstractNumId w:val="22"/>
+    <w:abstractNumId w:val="23"/>
   </w:num>
   <w:num w:numId="13" w16cid:durableId="1905876272">
-    <w:abstractNumId w:val="15"/>
+    <w:abstractNumId w:val="16"/>
   </w:num>
   <w:num w:numId="14" w16cid:durableId="1914046988">
-    <w:abstractNumId w:val="12"/>
+    <w:abstractNumId w:val="13"/>
   </w:num>
   <w:num w:numId="15" w16cid:durableId="1596282956">
-    <w:abstractNumId w:val="11"/>
+    <w:abstractNumId w:val="12"/>
   </w:num>
   <w:num w:numId="16" w16cid:durableId="1655648128">
     <w:abstractNumId w:val="2"/>
   </w:num>
   <w:num w:numId="17" w16cid:durableId="814906971">
-    <w:abstractNumId w:val="19"/>
+    <w:abstractNumId w:val="20"/>
   </w:num>
   <w:num w:numId="18" w16cid:durableId="294724703">
-    <w:abstractNumId w:val="27"/>
+    <w:abstractNumId w:val="28"/>
   </w:num>
   <w:num w:numId="19" w16cid:durableId="461969603">
-    <w:abstractNumId w:val="14"/>
+    <w:abstractNumId w:val="15"/>
   </w:num>
   <w:num w:numId="20" w16cid:durableId="839472022">
     <w:abstractNumId w:val="4"/>
   </w:num>
   <w:num w:numId="21" w16cid:durableId="450442496">
-    <w:abstractNumId w:val="28"/>
+    <w:abstractNumId w:val="29"/>
   </w:num>
   <w:num w:numId="22" w16cid:durableId="1320690727">
-    <w:abstractNumId w:val="8"/>
+    <w:abstractNumId w:val="9"/>
   </w:num>
   <w:num w:numId="23" w16cid:durableId="1248151462">
-    <w:abstractNumId w:val="21"/>
+    <w:abstractNumId w:val="22"/>
   </w:num>
   <w:num w:numId="24" w16cid:durableId="458845418">
-    <w:abstractNumId w:val="24"/>
+    <w:abstractNumId w:val="25"/>
   </w:num>
   <w:num w:numId="25" w16cid:durableId="1678923296">
-    <w:abstractNumId w:val="10"/>
+    <w:abstractNumId w:val="11"/>
   </w:num>
   <w:num w:numId="26" w16cid:durableId="1984043739">
-    <w:abstractNumId w:val="17"/>
+    <w:abstractNumId w:val="18"/>
   </w:num>
   <w:num w:numId="27" w16cid:durableId="659115775">
-    <w:abstractNumId w:val="13"/>
+    <w:abstractNumId w:val="14"/>
   </w:num>
   <w:num w:numId="28" w16cid:durableId="1489976319">
     <w:abstractNumId w:val="0"/>
   </w:num>
   <w:num w:numId="29" w16cid:durableId="130680955">
-    <w:abstractNumId w:val="23"/>
+    <w:abstractNumId w:val="24"/>
+  </w:num>
+  <w:num w:numId="30" w16cid:durableId="73089302">
+    <w:abstractNumId w:val="7"/>
   </w:num>
 </w:numbering>
 </file>

</xml_diff>

<commit_message>
Revert "Divide description to scope and problem statements in correct branch"
This reverts commit b74a002b9160f900b78de5c2862d81aea6317fa6.
</commit_message>
<xml_diff>
--- a/CSE3063F22P1_RAD_GRP1 _iteration2.docx
+++ b/CSE3063F22P1_RAD_GRP1 _iteration2.docx
@@ -1213,45 +1213,18 @@
     <w:p>
       <w:pPr>
         <w:pStyle w:val="code-line"/>
-        <w:numPr>
-          <w:ilvl w:val="0"/>
-          <w:numId w:val="30"/>
-        </w:numPr>
         <w:spacing w:after="168"/>
+        <w:rPr>
+          <w:sz w:val="22"/>
+          <w:szCs w:val="22"/>
+        </w:rPr>
+      </w:pPr>
+      <w:r>
         <w:rPr>
           <w:b/>
           <w:bCs/>
           <w:sz w:val="22"/>
           <w:szCs w:val="22"/>
-          <w:highlight w:val="yellow"/>
-        </w:rPr>
-      </w:pPr>
-      <w:r>
-        <w:rPr>
-          <w:b/>
-          <w:bCs/>
-          <w:sz w:val="22"/>
-          <w:szCs w:val="22"/>
-          <w:highlight w:val="yellow"/>
-        </w:rPr>
-        <w:t>Problem Statement</w:t>
-      </w:r>
-    </w:p>
-    <w:p>
-      <w:pPr>
-        <w:pStyle w:val="code-line"/>
-        <w:spacing w:after="168"/>
-        <w:rPr>
-          <w:sz w:val="22"/>
-          <w:szCs w:val="22"/>
-        </w:rPr>
-      </w:pPr>
-      <w:r>
-        <w:rPr>
-          <w:b/>
-          <w:bCs/>
-          <w:sz w:val="22"/>
-          <w:szCs w:val="22"/>
         </w:rPr>
         <w:t xml:space="preserve">  </w:t>
       </w:r>
@@ -1266,33 +1239,6 @@
     <w:p>
       <w:pPr>
         <w:pStyle w:val="code-line"/>
-        <w:numPr>
-          <w:ilvl w:val="0"/>
-          <w:numId w:val="30"/>
-        </w:numPr>
-        <w:spacing w:after="168"/>
-        <w:rPr>
-          <w:b/>
-          <w:bCs/>
-          <w:sz w:val="22"/>
-          <w:szCs w:val="22"/>
-          <w:highlight w:val="yellow"/>
-        </w:rPr>
-      </w:pPr>
-      <w:r>
-        <w:rPr>
-          <w:b/>
-          <w:bCs/>
-          <w:sz w:val="22"/>
-          <w:szCs w:val="22"/>
-          <w:highlight w:val="yellow"/>
-        </w:rPr>
-        <w:t>Scope</w:t>
-      </w:r>
-    </w:p>
-    <w:p>
-      <w:pPr>
-        <w:pStyle w:val="code-line"/>
         <w:spacing w:before="0" w:beforeAutospacing="0" w:after="168" w:afterAutospacing="0"/>
         <w:rPr>
           <w:sz w:val="22"/>
@@ -1304,21 +1250,7 @@
           <w:sz w:val="22"/>
           <w:szCs w:val="22"/>
         </w:rPr>
-        <w:t xml:space="preserve">  We </w:t>
-      </w:r>
-      <w:r>
-        <w:rPr>
-          <w:sz w:val="22"/>
-          <w:szCs w:val="22"/>
-        </w:rPr>
-        <w:t>will create</w:t>
-      </w:r>
-      <w:r>
-        <w:rPr>
-          <w:sz w:val="22"/>
-          <w:szCs w:val="22"/>
-        </w:rPr>
-        <w:t xml:space="preserve"> this software that simulates course registration </w:t>
+        <w:t xml:space="preserve">  We created this software that simulates course registration </w:t>
       </w:r>
       <w:proofErr w:type="gramStart"/>
       <w:r>
@@ -1671,6 +1603,7 @@
           <w:sz w:val="22"/>
           <w:szCs w:val="22"/>
         </w:rPr>
+        <w:lastRenderedPageBreak/>
         <w:t xml:space="preserve">Student requirements </w:t>
       </w:r>
     </w:p>
@@ -3178,7 +3111,6 @@
         <w:rPr>
           <w:noProof/>
         </w:rPr>
-        <w:lastRenderedPageBreak/>
         <w:drawing>
           <wp:inline distT="0" distB="0" distL="0" distR="0" wp14:anchorId="5C46D24A" wp14:editId="042E7827">
             <wp:extent cx="5394960" cy="3596640"/>
@@ -3480,7 +3412,6 @@
           <w:szCs w:val="28"/>
           <w:highlight w:val="lightGray"/>
         </w:rPr>
-        <w:lastRenderedPageBreak/>
         <w:drawing>
           <wp:inline distT="0" distB="0" distL="0" distR="0" wp14:anchorId="4F1B8935" wp14:editId="6B1E79D0">
             <wp:extent cx="6127838" cy="2849880"/>
@@ -3642,7 +3573,6 @@
         <w:rPr>
           <w:noProof/>
         </w:rPr>
-        <w:lastRenderedPageBreak/>
         <w:drawing>
           <wp:inline distT="0" distB="0" distL="0" distR="0" wp14:anchorId="6EE8199E" wp14:editId="4495E9C0">
             <wp:extent cx="5943600" cy="6482715"/>
@@ -3805,7 +3735,6 @@
           <w:b/>
           <w:bCs/>
         </w:rPr>
-        <w:lastRenderedPageBreak/>
         <w:t>Glossary</w:t>
       </w:r>
     </w:p>
@@ -4363,7 +4292,7 @@
 <w:numbering xmlns:wpc="http://schemas.microsoft.com/office/word/2010/wordprocessingCanvas" xmlns:cx="http://schemas.microsoft.com/office/drawing/2014/chartex" xmlns:cx1="http://schemas.microsoft.com/office/drawing/2015/9/8/chartex" xmlns:cx2="http://schemas.microsoft.com/office/drawing/2015/10/21/chartex" xmlns:cx3="http://schemas.microsoft.com/office/drawing/2016/5/9/chartex" xmlns:cx4="http://schemas.microsoft.com/office/drawing/2016/5/10/chartex" xmlns:cx5="http://schemas.microsoft.com/office/drawing/2016/5/11/chartex" xmlns:cx6="http://schemas.microsoft.com/office/drawing/2016/5/12/chartex" xmlns:cx7="http://schemas.microsoft.com/office/drawing/2016/5/13/chartex" xmlns:cx8="http://schemas.microsoft.com/office/drawing/2016/5/14/chartex" xmlns:mc="http://schemas.openxmlformats.org/markup-compatibility/2006" xmlns:aink="http://schemas.microsoft.com/office/drawing/2016/ink" xmlns:am3d="http://schemas.microsoft.com/office/drawing/2017/model3d" xmlns:o="urn:schemas-microsoft-com:office:office" xmlns:oel="http://schemas.microsoft.com/office/2019/extlst" xmlns:r="http://schemas.openxmlformats.org/officeDocument/2006/relationships" xmlns:m="http://schemas.openxmlformats.org/officeDocument/2006/math" xmlns:v="urn:schemas-microsoft-com:vml" xmlns:wp14="http://schemas.microsoft.com/office/word/2010/wordprocessingDrawing" xmlns:wp="http://schemas.openxmlformats.org/drawingml/2006/wordprocessingDrawing" xmlns:w10="urn:schemas-microsoft-com:office:word" xmlns:w="http://schemas.openxmlformats.org/wordprocessingml/2006/main" xmlns:w14="http://schemas.microsoft.com/office/word/2010/wordml" xmlns:w15="http://schemas.microsoft.com/office/word/2012/wordml" xmlns:w16cex="http://schemas.microsoft.com/office/word/2018/wordml/cex" xmlns:w16cid="http://schemas.microsoft.com/office/word/2016/wordml/cid" xmlns:w16="http://schemas.microsoft.com/office/word/2018/wordml" xmlns:w16sdtdh="http://schemas.microsoft.com/office/word/2020/wordml/sdtdatahash" xmlns:w16se="http://schemas.microsoft.com/office/word/2015/wordml/symex" xmlns:wpg="http://schemas.microsoft.com/office/word/2010/wordprocessingGroup" xmlns:wpi="http://schemas.microsoft.com/office/word/2010/wordprocessingInk" xmlns:wne="http://schemas.microsoft.com/office/word/2006/wordml" xmlns:wps="http://schemas.microsoft.com/office/word/2010/wordprocessingShape" mc:Ignorable="w14 w15 w16se w16cid w16 w16cex w16sdtdh wp14">
   <w:numPicBullet w:numPicBulletId="0">
     <w:pict>
-      <v:rect id="_x0000_i1050" style="width:0;height:1.5pt" o:hralign="center" o:bullet="t" o:hrstd="t" o:hrnoshade="t" o:hr="t" fillcolor="#d4d4d4" stroked="f"/>
+      <v:rect id="_x0000_i1051" style="width:0;height:1.5pt" o:hralign="center" o:bullet="t" o:hrstd="t" o:hrnoshade="t" o:hr="t" fillcolor="#d4d4d4" stroked="f"/>
     </w:pict>
   </w:numPicBullet>
   <w:abstractNum w:abstractNumId="0" w15:restartNumberingAfterBreak="0">
@@ -4990,92 +4919,6 @@
     </w:lvl>
   </w:abstractNum>
   <w:abstractNum w:abstractNumId="7" w15:restartNumberingAfterBreak="0">
-    <w:nsid w:val="28492C2A"/>
-    <w:multiLevelType w:val="hybridMultilevel"/>
-    <w:tmpl w:val="2C7045CC"/>
-    <w:lvl w:ilvl="0" w:tplc="041F0017">
-      <w:start w:val="1"/>
-      <w:numFmt w:val="lowerLetter"/>
-      <w:lvlText w:val="%1)"/>
-      <w:lvlJc w:val="left"/>
-      <w:pPr>
-        <w:ind w:left="720" w:hanging="360"/>
-      </w:pPr>
-    </w:lvl>
-    <w:lvl w:ilvl="1" w:tplc="041F0019" w:tentative="1">
-      <w:start w:val="1"/>
-      <w:numFmt w:val="lowerLetter"/>
-      <w:lvlText w:val="%2."/>
-      <w:lvlJc w:val="left"/>
-      <w:pPr>
-        <w:ind w:left="1440" w:hanging="360"/>
-      </w:pPr>
-    </w:lvl>
-    <w:lvl w:ilvl="2" w:tplc="041F001B" w:tentative="1">
-      <w:start w:val="1"/>
-      <w:numFmt w:val="lowerRoman"/>
-      <w:lvlText w:val="%3."/>
-      <w:lvlJc w:val="right"/>
-      <w:pPr>
-        <w:ind w:left="2160" w:hanging="180"/>
-      </w:pPr>
-    </w:lvl>
-    <w:lvl w:ilvl="3" w:tplc="041F000F" w:tentative="1">
-      <w:start w:val="1"/>
-      <w:numFmt w:val="decimal"/>
-      <w:lvlText w:val="%4."/>
-      <w:lvlJc w:val="left"/>
-      <w:pPr>
-        <w:ind w:left="2880" w:hanging="360"/>
-      </w:pPr>
-    </w:lvl>
-    <w:lvl w:ilvl="4" w:tplc="041F0019" w:tentative="1">
-      <w:start w:val="1"/>
-      <w:numFmt w:val="lowerLetter"/>
-      <w:lvlText w:val="%5."/>
-      <w:lvlJc w:val="left"/>
-      <w:pPr>
-        <w:ind w:left="3600" w:hanging="360"/>
-      </w:pPr>
-    </w:lvl>
-    <w:lvl w:ilvl="5" w:tplc="041F001B" w:tentative="1">
-      <w:start w:val="1"/>
-      <w:numFmt w:val="lowerRoman"/>
-      <w:lvlText w:val="%6."/>
-      <w:lvlJc w:val="right"/>
-      <w:pPr>
-        <w:ind w:left="4320" w:hanging="180"/>
-      </w:pPr>
-    </w:lvl>
-    <w:lvl w:ilvl="6" w:tplc="041F000F" w:tentative="1">
-      <w:start w:val="1"/>
-      <w:numFmt w:val="decimal"/>
-      <w:lvlText w:val="%7."/>
-      <w:lvlJc w:val="left"/>
-      <w:pPr>
-        <w:ind w:left="5040" w:hanging="360"/>
-      </w:pPr>
-    </w:lvl>
-    <w:lvl w:ilvl="7" w:tplc="041F0019" w:tentative="1">
-      <w:start w:val="1"/>
-      <w:numFmt w:val="lowerLetter"/>
-      <w:lvlText w:val="%8."/>
-      <w:lvlJc w:val="left"/>
-      <w:pPr>
-        <w:ind w:left="5760" w:hanging="360"/>
-      </w:pPr>
-    </w:lvl>
-    <w:lvl w:ilvl="8" w:tplc="041F001B" w:tentative="1">
-      <w:start w:val="1"/>
-      <w:numFmt w:val="lowerRoman"/>
-      <w:lvlText w:val="%9."/>
-      <w:lvlJc w:val="right"/>
-      <w:pPr>
-        <w:ind w:left="6480" w:hanging="180"/>
-      </w:pPr>
-    </w:lvl>
-  </w:abstractNum>
-  <w:abstractNum w:abstractNumId="8" w15:restartNumberingAfterBreak="0">
     <w:nsid w:val="28737AEF"/>
     <w:multiLevelType w:val="hybridMultilevel"/>
     <w:tmpl w:val="F7A4D46C"/>
@@ -5188,7 +5031,7 @@
       </w:rPr>
     </w:lvl>
   </w:abstractNum>
-  <w:abstractNum w:abstractNumId="9" w15:restartNumberingAfterBreak="0">
+  <w:abstractNum w:abstractNumId="8" w15:restartNumberingAfterBreak="0">
     <w:nsid w:val="2B063C55"/>
     <w:multiLevelType w:val="hybridMultilevel"/>
     <w:tmpl w:val="F4528C3A"/>
@@ -5301,7 +5144,7 @@
       </w:rPr>
     </w:lvl>
   </w:abstractNum>
-  <w:abstractNum w:abstractNumId="10" w15:restartNumberingAfterBreak="0">
+  <w:abstractNum w:abstractNumId="9" w15:restartNumberingAfterBreak="0">
     <w:nsid w:val="2B3A7CAC"/>
     <w:multiLevelType w:val="hybridMultilevel"/>
     <w:tmpl w:val="21702158"/>
@@ -5390,7 +5233,7 @@
       </w:pPr>
     </w:lvl>
   </w:abstractNum>
-  <w:abstractNum w:abstractNumId="11" w15:restartNumberingAfterBreak="0">
+  <w:abstractNum w:abstractNumId="10" w15:restartNumberingAfterBreak="0">
     <w:nsid w:val="2C200E25"/>
     <w:multiLevelType w:val="hybridMultilevel"/>
     <w:tmpl w:val="84C851EE"/>
@@ -5479,7 +5322,7 @@
       </w:pPr>
     </w:lvl>
   </w:abstractNum>
-  <w:abstractNum w:abstractNumId="12" w15:restartNumberingAfterBreak="0">
+  <w:abstractNum w:abstractNumId="11" w15:restartNumberingAfterBreak="0">
     <w:nsid w:val="2D247C10"/>
     <w:multiLevelType w:val="hybridMultilevel"/>
     <w:tmpl w:val="8018A3E2"/>
@@ -5565,7 +5408,7 @@
       </w:pPr>
     </w:lvl>
   </w:abstractNum>
-  <w:abstractNum w:abstractNumId="13" w15:restartNumberingAfterBreak="0">
+  <w:abstractNum w:abstractNumId="12" w15:restartNumberingAfterBreak="0">
     <w:nsid w:val="2DC0660E"/>
     <w:multiLevelType w:val="hybridMultilevel"/>
     <w:tmpl w:val="DF5C46A2"/>
@@ -5678,7 +5521,7 @@
       </w:rPr>
     </w:lvl>
   </w:abstractNum>
-  <w:abstractNum w:abstractNumId="14" w15:restartNumberingAfterBreak="0">
+  <w:abstractNum w:abstractNumId="13" w15:restartNumberingAfterBreak="0">
     <w:nsid w:val="37FC073A"/>
     <w:multiLevelType w:val="hybridMultilevel"/>
     <w:tmpl w:val="92E4978C"/>
@@ -5767,7 +5610,7 @@
       </w:pPr>
     </w:lvl>
   </w:abstractNum>
-  <w:abstractNum w:abstractNumId="15" w15:restartNumberingAfterBreak="0">
+  <w:abstractNum w:abstractNumId="14" w15:restartNumberingAfterBreak="0">
     <w:nsid w:val="3E8D796B"/>
     <w:multiLevelType w:val="hybridMultilevel"/>
     <w:tmpl w:val="3D067DCC"/>
@@ -5856,7 +5699,7 @@
       </w:pPr>
     </w:lvl>
   </w:abstractNum>
-  <w:abstractNum w:abstractNumId="16" w15:restartNumberingAfterBreak="0">
+  <w:abstractNum w:abstractNumId="15" w15:restartNumberingAfterBreak="0">
     <w:nsid w:val="41BE514A"/>
     <w:multiLevelType w:val="hybridMultilevel"/>
     <w:tmpl w:val="8008331E"/>
@@ -5969,7 +5812,7 @@
       </w:rPr>
     </w:lvl>
   </w:abstractNum>
-  <w:abstractNum w:abstractNumId="17" w15:restartNumberingAfterBreak="0">
+  <w:abstractNum w:abstractNumId="16" w15:restartNumberingAfterBreak="0">
     <w:nsid w:val="436C53D4"/>
     <w:multiLevelType w:val="hybridMultilevel"/>
     <w:tmpl w:val="D5189F6A"/>
@@ -6058,7 +5901,7 @@
       </w:pPr>
     </w:lvl>
   </w:abstractNum>
-  <w:abstractNum w:abstractNumId="18" w15:restartNumberingAfterBreak="0">
+  <w:abstractNum w:abstractNumId="17" w15:restartNumberingAfterBreak="0">
     <w:nsid w:val="43A66AFC"/>
     <w:multiLevelType w:val="hybridMultilevel"/>
     <w:tmpl w:val="D4C07536"/>
@@ -6147,10 +5990,10 @@
       </w:pPr>
     </w:lvl>
   </w:abstractNum>
-  <w:abstractNum w:abstractNumId="19" w15:restartNumberingAfterBreak="0">
+  <w:abstractNum w:abstractNumId="18" w15:restartNumberingAfterBreak="0">
     <w:nsid w:val="44C46870"/>
     <w:multiLevelType w:val="hybridMultilevel"/>
-    <w:tmpl w:val="E1DC3D5E"/>
+    <w:tmpl w:val="967CB1BC"/>
     <w:lvl w:ilvl="0" w:tplc="994A1E76">
       <w:start w:val="1"/>
       <w:numFmt w:val="decimal"/>
@@ -6242,7 +6085,7 @@
       </w:pPr>
     </w:lvl>
   </w:abstractNum>
-  <w:abstractNum w:abstractNumId="20" w15:restartNumberingAfterBreak="0">
+  <w:abstractNum w:abstractNumId="19" w15:restartNumberingAfterBreak="0">
     <w:nsid w:val="46E32E49"/>
     <w:multiLevelType w:val="hybridMultilevel"/>
     <w:tmpl w:val="C632009A"/>
@@ -6355,7 +6198,7 @@
       </w:rPr>
     </w:lvl>
   </w:abstractNum>
-  <w:abstractNum w:abstractNumId="21" w15:restartNumberingAfterBreak="0">
+  <w:abstractNum w:abstractNumId="20" w15:restartNumberingAfterBreak="0">
     <w:nsid w:val="4A0563D7"/>
     <w:multiLevelType w:val="multilevel"/>
     <w:tmpl w:val="DD3E3092"/>
@@ -6468,7 +6311,7 @@
       </w:pPr>
     </w:lvl>
   </w:abstractNum>
-  <w:abstractNum w:abstractNumId="22" w15:restartNumberingAfterBreak="0">
+  <w:abstractNum w:abstractNumId="21" w15:restartNumberingAfterBreak="0">
     <w:nsid w:val="4A6C5242"/>
     <w:multiLevelType w:val="hybridMultilevel"/>
     <w:tmpl w:val="D602CC82"/>
@@ -6557,7 +6400,7 @@
       </w:pPr>
     </w:lvl>
   </w:abstractNum>
-  <w:abstractNum w:abstractNumId="23" w15:restartNumberingAfterBreak="0">
+  <w:abstractNum w:abstractNumId="22" w15:restartNumberingAfterBreak="0">
     <w:nsid w:val="50D969E6"/>
     <w:multiLevelType w:val="hybridMultilevel"/>
     <w:tmpl w:val="F4261CE4"/>
@@ -6670,7 +6513,7 @@
       </w:rPr>
     </w:lvl>
   </w:abstractNum>
-  <w:abstractNum w:abstractNumId="24" w15:restartNumberingAfterBreak="0">
+  <w:abstractNum w:abstractNumId="23" w15:restartNumberingAfterBreak="0">
     <w:nsid w:val="592415DA"/>
     <w:multiLevelType w:val="hybridMultilevel"/>
     <w:tmpl w:val="3D067DCC"/>
@@ -6759,7 +6602,7 @@
       </w:pPr>
     </w:lvl>
   </w:abstractNum>
-  <w:abstractNum w:abstractNumId="25" w15:restartNumberingAfterBreak="0">
+  <w:abstractNum w:abstractNumId="24" w15:restartNumberingAfterBreak="0">
     <w:nsid w:val="620C3E29"/>
     <w:multiLevelType w:val="hybridMultilevel"/>
     <w:tmpl w:val="A12CC510"/>
@@ -6848,7 +6691,7 @@
       </w:pPr>
     </w:lvl>
   </w:abstractNum>
-  <w:abstractNum w:abstractNumId="26" w15:restartNumberingAfterBreak="0">
+  <w:abstractNum w:abstractNumId="25" w15:restartNumberingAfterBreak="0">
     <w:nsid w:val="63365B23"/>
     <w:multiLevelType w:val="hybridMultilevel"/>
     <w:tmpl w:val="511AB79A"/>
@@ -6961,7 +6804,7 @@
       </w:rPr>
     </w:lvl>
   </w:abstractNum>
-  <w:abstractNum w:abstractNumId="27" w15:restartNumberingAfterBreak="0">
+  <w:abstractNum w:abstractNumId="26" w15:restartNumberingAfterBreak="0">
     <w:nsid w:val="64D92285"/>
     <w:multiLevelType w:val="hybridMultilevel"/>
     <w:tmpl w:val="E1D445AC"/>
@@ -7050,7 +6893,7 @@
       </w:pPr>
     </w:lvl>
   </w:abstractNum>
-  <w:abstractNum w:abstractNumId="28" w15:restartNumberingAfterBreak="0">
+  <w:abstractNum w:abstractNumId="27" w15:restartNumberingAfterBreak="0">
     <w:nsid w:val="77CB0769"/>
     <w:multiLevelType w:val="hybridMultilevel"/>
     <w:tmpl w:val="FF089880"/>
@@ -7136,7 +6979,7 @@
       </w:pPr>
     </w:lvl>
   </w:abstractNum>
-  <w:abstractNum w:abstractNumId="29" w15:restartNumberingAfterBreak="0">
+  <w:abstractNum w:abstractNumId="28" w15:restartNumberingAfterBreak="0">
     <w:nsid w:val="7BB117F1"/>
     <w:multiLevelType w:val="hybridMultilevel"/>
     <w:tmpl w:val="408232C4"/>
@@ -7250,7 +7093,7 @@
     </w:lvl>
   </w:abstractNum>
   <w:num w:numId="1" w16cid:durableId="110905987">
-    <w:abstractNumId w:val="19"/>
+    <w:abstractNumId w:val="18"/>
   </w:num>
   <w:num w:numId="2" w16cid:durableId="548804257">
     <w:abstractNumId w:val="3"/>
@@ -7262,82 +7105,79 @@
     <w:abstractNumId w:val="5"/>
   </w:num>
   <w:num w:numId="5" w16cid:durableId="1474980407">
-    <w:abstractNumId w:val="10"/>
+    <w:abstractNumId w:val="9"/>
   </w:num>
   <w:num w:numId="6" w16cid:durableId="1692611190">
-    <w:abstractNumId w:val="21"/>
+    <w:abstractNumId w:val="20"/>
   </w:num>
   <w:num w:numId="7" w16cid:durableId="1642152966">
-    <w:abstractNumId w:val="17"/>
+    <w:abstractNumId w:val="16"/>
   </w:num>
   <w:num w:numId="8" w16cid:durableId="412509696">
-    <w:abstractNumId w:val="27"/>
+    <w:abstractNumId w:val="26"/>
   </w:num>
   <w:num w:numId="9" w16cid:durableId="1843201303">
-    <w:abstractNumId w:val="26"/>
+    <w:abstractNumId w:val="25"/>
   </w:num>
   <w:num w:numId="10" w16cid:durableId="1859390183">
     <w:abstractNumId w:val="1"/>
   </w:num>
   <w:num w:numId="11" w16cid:durableId="874080981">
-    <w:abstractNumId w:val="8"/>
+    <w:abstractNumId w:val="7"/>
   </w:num>
   <w:num w:numId="12" w16cid:durableId="945192526">
-    <w:abstractNumId w:val="23"/>
+    <w:abstractNumId w:val="22"/>
   </w:num>
   <w:num w:numId="13" w16cid:durableId="1905876272">
-    <w:abstractNumId w:val="16"/>
+    <w:abstractNumId w:val="15"/>
   </w:num>
   <w:num w:numId="14" w16cid:durableId="1914046988">
-    <w:abstractNumId w:val="13"/>
+    <w:abstractNumId w:val="12"/>
   </w:num>
   <w:num w:numId="15" w16cid:durableId="1596282956">
-    <w:abstractNumId w:val="12"/>
+    <w:abstractNumId w:val="11"/>
   </w:num>
   <w:num w:numId="16" w16cid:durableId="1655648128">
     <w:abstractNumId w:val="2"/>
   </w:num>
   <w:num w:numId="17" w16cid:durableId="814906971">
-    <w:abstractNumId w:val="20"/>
+    <w:abstractNumId w:val="19"/>
   </w:num>
   <w:num w:numId="18" w16cid:durableId="294724703">
-    <w:abstractNumId w:val="28"/>
+    <w:abstractNumId w:val="27"/>
   </w:num>
   <w:num w:numId="19" w16cid:durableId="461969603">
-    <w:abstractNumId w:val="15"/>
+    <w:abstractNumId w:val="14"/>
   </w:num>
   <w:num w:numId="20" w16cid:durableId="839472022">
     <w:abstractNumId w:val="4"/>
   </w:num>
   <w:num w:numId="21" w16cid:durableId="450442496">
-    <w:abstractNumId w:val="29"/>
+    <w:abstractNumId w:val="28"/>
   </w:num>
   <w:num w:numId="22" w16cid:durableId="1320690727">
-    <w:abstractNumId w:val="9"/>
+    <w:abstractNumId w:val="8"/>
   </w:num>
   <w:num w:numId="23" w16cid:durableId="1248151462">
-    <w:abstractNumId w:val="22"/>
+    <w:abstractNumId w:val="21"/>
   </w:num>
   <w:num w:numId="24" w16cid:durableId="458845418">
-    <w:abstractNumId w:val="25"/>
+    <w:abstractNumId w:val="24"/>
   </w:num>
   <w:num w:numId="25" w16cid:durableId="1678923296">
-    <w:abstractNumId w:val="11"/>
+    <w:abstractNumId w:val="10"/>
   </w:num>
   <w:num w:numId="26" w16cid:durableId="1984043739">
-    <w:abstractNumId w:val="18"/>
+    <w:abstractNumId w:val="17"/>
   </w:num>
   <w:num w:numId="27" w16cid:durableId="659115775">
-    <w:abstractNumId w:val="14"/>
+    <w:abstractNumId w:val="13"/>
   </w:num>
   <w:num w:numId="28" w16cid:durableId="1489976319">
     <w:abstractNumId w:val="0"/>
   </w:num>
   <w:num w:numId="29" w16cid:durableId="130680955">
-    <w:abstractNumId w:val="24"/>
-  </w:num>
-  <w:num w:numId="30" w16cid:durableId="73089302">
-    <w:abstractNumId w:val="7"/>
+    <w:abstractNumId w:val="23"/>
   </w:num>
 </w:numbering>
 </file>

</xml_diff>